<commit_message>
:pencil: landmarket draft revisions
</commit_message>
<xml_diff>
--- a/04_Manuscripts/03_EFForTS-ABM_Landmarkets/03_EFForTS-ABM_Landmarkets_v4.docx
+++ b/04_Manuscripts/03_EFForTS-ABM_Landmarkets/03_EFForTS-ABM_Landmarkets_v4.docx
@@ -135,6 +135,21 @@
         <w:t xml:space="preserve"> </w:t>
       </w:r>
       <w:r>
+        <w:t xml:space="preserve">Jann Lay</w:t>
+      </w:r>
+      <w:r>
+        <w:rPr>
+          <w:vertAlign w:val="superscript"/>
+        </w:rPr>
+        <w:t xml:space="preserve">2</w:t>
+      </w:r>
+      <w:r>
+        <w:t xml:space="preserve">,</w:t>
+      </w:r>
+      <w:r>
+        <w:t xml:space="preserve"> </w:t>
+      </w:r>
+      <w:r>
         <w:t xml:space="preserve">Julia Henzler</w:t>
       </w:r>
       <w:r>
@@ -170,13 +185,13 @@
         <w:pStyle w:val="Date"/>
       </w:pPr>
       <w:r>
-        <w:t xml:space="preserve">28</w:t>
-      </w:r>
-      <w:r>
-        <w:t xml:space="preserve"> </w:t>
-      </w:r>
-      <w:r>
-        <w:t xml:space="preserve">September,</w:t>
+        <w:t xml:space="preserve">02</w:t>
+      </w:r>
+      <w:r>
+        <w:t xml:space="preserve"> </w:t>
+      </w:r>
+      <w:r>
+        <w:t xml:space="preserve">October,</w:t>
       </w:r>
       <w:r>
         <w:t xml:space="preserve"> </w:t>
@@ -336,7 +351,7 @@
         <w:t xml:space="preserve">(An, 2012; Schulze et al., 2017)</w:t>
       </w:r>
       <w:r>
-        <w:t xml:space="preserve">. EFForTS-ABM is such a coupled socio-economic ecological simulation model, focusing on smallholder agriculture in Jambi province, Indonesia</w:t>
+        <w:t xml:space="preserve">. EFForTS-ABM is such an integrated socio-economic ecological simulation model, focusing on smallholder agriculture in Jambi province, Indonesia</w:t>
       </w:r>
       <w:r>
         <w:t xml:space="preserve"> </w:t>
@@ -363,7 +378,7 @@
         <w:t xml:space="preserve">(Dislich et al., 2018)</w:t>
       </w:r>
       <w:r>
-        <w:t xml:space="preserve">. This led to high amounts of abandoned land. In reality however, land is mostly offered on the land market when smallholders drop out of business. Thus, we implemented a new model version that features a land market module which allows the transfer of land between households. This also means that economically successful smallholders can buy more land, and by that initiating land consolidation processes and increasing farming efficiency of the overall agricultural system. Both processes, are likely to inherit multiple complex interactions with other processes on the economic and ecological sphere. In this paper, we are interested in how different facets of spatial and non-spatial economic and ecological output react to changes in the output crop prices and labor costs. These parameters are the main drivers of the economic system and are of utmost importance because they can be specifically influenced by policy-making. The main question of this study is therefore,</w:t>
+        <w:t xml:space="preserve">. This led to high amounts of abandoned land. In reality however, when smallholders drop out of business land is mostly offered on the land market. Thus, we implemented a new model version that features a land market module which allows the transfer of land between households. This also means that economically successful smallholders can buy more land, and by that initiating land consolidation processes and increasing farming efficiency of the overall agricultural system. Both processes, are likely to inherit multiple complex interactions with other processes on the economic and ecological sphere. In this paper, we are interested in how different facets of spatial and non-spatial economic and ecological processes react to changes in the crop prices and labor costs. These parameters are the main drivers of the economic system and are of utmost importance because they can be specifically influenced by policy-making. The main question of this study is therefore,</w:t>
       </w:r>
       <w:r>
         <w:t xml:space="preserve"> </w:t>
@@ -372,7 +387,7 @@
         <w:t xml:space="preserve">“</w:t>
       </w:r>
       <w:r>
-        <w:t xml:space="preserve">How do prices and labor costs affect household properties, landscape properties, and overall economic and ecological indicators in EFForTS-ABM?</w:t>
+        <w:t xml:space="preserve">How do prices and labor costs affect household properties, landscape properties, and overall economic and ecological indicators in smallholder-driven economic systems?</w:t>
       </w:r>
       <w:r>
         <w:t xml:space="preserve">”</w:t>
@@ -524,16 +539,55 @@
         <w:pStyle w:val="BodyText"/>
       </w:pPr>
       <w:r>
-        <w:t xml:space="preserve">In order to gain a detailed understanding of model interactions, we need to conduct and analyze price and cost scenarios. In the real world, crop output prices depend on global markets and are very dynamic and nearly unpredictable [cite]. In general, we see two approaches on tackling this issue: (i) If the goal is to run model simulations that are close to reality, one could use historical output price data (as we did before, see</w:t>
-      </w:r>
-      <w:r>
-        <w:t xml:space="preserve"> </w:t>
-      </w:r>
-      <w:r>
-        <w:t xml:space="preserve">(Dislich et al., 2018)</w:t>
-      </w:r>
-      <w:r>
-        <w:t xml:space="preserve">) or simulated price data. (ii) If the goal is however to learn about the model processes and interactions, dynamic output prices create a lot of noise which hinders accurate interpretations of underlying mechanisms. In such cases, it is essential to investigate simple price scenarios. In our experiment, we varied the output prices of the two crops, based on historical price data [cite]. From these historical prices, we calculated and extracted for each crop the 25% and 75% quantiles. These price levels were then simulated in a full factorial simulation design resulting in four different settings: (1) highest: both crops are set to the 75% quantile price; (2) lowest: both crops are set to the 25% quantile price; (3) oilpalm-boom: the palm oil price is set to the 75% quantile price, and the rubber price is set to the 25% quantile price; (4) rubber-boom: the rubber price is set to the 75% quantile price, and the palm oil price is set to the 25% quantile price. In all scenarios, prices were held constant throughout the simulation time (50 years).</w:t>
+        <w:t xml:space="preserve">In order to gain a detailed understanding of model interactions, we need to conduct and analyze price and cost scenarios. In the real world, crop output prices depend on global markets and are very dynamic and this hinders accurate understanding of underlying mechanisms at play. In such cases, it is essential to investigate simple price scenarios. In our experiment, we varied the output prices of the two crops, based on historical price data [cite]. From these historical prices, we calculated and extracted for each crop the 25% and 75% quantiles. These price levels were then simulated in a full factorial simulation design resulting in four different settings: (1)</w:t>
+      </w:r>
+      <w:r>
+        <w:t xml:space="preserve"> </w:t>
+      </w:r>
+      <w:r>
+        <w:rPr>
+          <w:i/>
+        </w:rPr>
+        <w:t xml:space="preserve">high</w:t>
+      </w:r>
+      <w:r>
+        <w:t xml:space="preserve">: both crops are set to the 75% quantile price; (2)</w:t>
+      </w:r>
+      <w:r>
+        <w:t xml:space="preserve"> </w:t>
+      </w:r>
+      <w:r>
+        <w:rPr>
+          <w:i/>
+        </w:rPr>
+        <w:t xml:space="preserve">low</w:t>
+      </w:r>
+      <w:r>
+        <w:t xml:space="preserve">: both crops are set to the 25% quantile price; (3)</w:t>
+      </w:r>
+      <w:r>
+        <w:t xml:space="preserve"> </w:t>
+      </w:r>
+      <w:r>
+        <w:rPr>
+          <w:i/>
+        </w:rPr>
+        <w:t xml:space="preserve">oilpalm-boom</w:t>
+      </w:r>
+      <w:r>
+        <w:t xml:space="preserve">: the palm oil price is set to the 75% quantile price, and the rubber price is set to the 25% quantile price; (4)</w:t>
+      </w:r>
+      <w:r>
+        <w:t xml:space="preserve"> </w:t>
+      </w:r>
+      <w:r>
+        <w:rPr>
+          <w:i/>
+        </w:rPr>
+        <w:t xml:space="preserve">rubber-boom</w:t>
+      </w:r>
+      <w:r>
+        <w:t xml:space="preserve">: the rubber price is set to the 75% quantile price, and the palm oil price is set to the 25% quantile price. In all scenarios, prices were held constant at their scenario-specific levels throughout the simulation time (50 years).</w:t>
       </w:r>
     </w:p>
     <w:p>
@@ -541,7 +595,7 @@
         <w:pStyle w:val="BodyText"/>
       </w:pPr>
       <w:r>
-        <w:t xml:space="preserve">In addition, we were interested in how these different price levels interact with wages for labor. Thus, each of these four price scenarios was repeated with five different levels of wages from the observed field data wage level to doubled wages. Simulations were repeated XXX times to control for randomness, resulting in XXX simulations (4 price scenarios * 4 wage levels * XXX replicates). For our analysis, we only considered model outputs from the last 20 years. Several spatial and non-spatial outputs were collected during and after simulations (see Table xy).</w:t>
+        <w:t xml:space="preserve">In addition, we were interested in how these different price levels interact with wages for labor. Thus, each of these four price scenarios was repeated with five different levels of wages from the observed field data wage level to doubled wages. Simulations were repeated XXX times to control for randomness, resulting in XXX simulations (4 price scenarios * 5 wage levels * XXX replicates). For our analysis, we only considered model outputs from the last 20 years. Several spatial and non-spatial outputs were collected during and after simulations (see Table xy).</w:t>
       </w:r>
     </w:p>
     <w:p>
@@ -629,7 +683,7 @@
           <wp:inline>
             <wp:extent cx="5943600" cy="7428241"/>
             <wp:effectExtent b="0" l="0" r="0" t="0"/>
-            <wp:docPr descr="Figure 2: Effect of price scenarios and wages on several outputs during the last 20 simulation years." title="" id="1" name="Picture"/>
+            <wp:docPr descr="Figure 2: Effect of price scenarios and wages on several landscape and household characteristics during the last 20 simulation years out of 50 simulated years." title="" id="1" name="Picture"/>
             <a:graphic>
               <a:graphicData uri="http://schemas.openxmlformats.org/drawingml/2006/picture">
                 <pic:pic>
@@ -672,7 +726,7 @@
         <w:pStyle w:val="ImageCaption"/>
       </w:pPr>
       <w:r>
-        <w:t xml:space="preserve">Figure 2: Effect of price scenarios and wages on several outputs during the last 20 simulation years.</w:t>
+        <w:t xml:space="preserve">Figure 2: Effect of price scenarios and wages on several landscape and household characteristics during the last 20 simulation years out of 50 simulated years.</w:t>
       </w:r>
     </w:p>
     <w:p>
@@ -680,7 +734,7 @@
         <w:pStyle w:val="BodyText"/>
       </w:pPr>
       <w:r>
-        <w:t xml:space="preserve">The fraction of agricultural area containing oil palm plantations was largely affected by the output prices and the wage levels (Fig.</w:t>
+        <w:t xml:space="preserve">The fraction of agricultural area containing oil palm plantations was strongly affected by both the output prices and the wage levels (Fig.</w:t>
       </w:r>
       <w:r>
         <w:t xml:space="preserve"> </w:t>
@@ -692,7 +746,37 @@
         <w:t xml:space="preserve"> </w:t>
       </w:r>
       <w:r>
-        <w:t xml:space="preserve">A). Under default wage levels (wage=1), the oil palm area did only increase when the price difference between rubber and oil palm was at its maximum (oilpalm-boom). This shows that at low wage levels, rubber is more competitive under most price scenarios. However, when wages increase, we observe oil palm expansion even in scenarios where the oil palm price is low (lowest). Still, in all scenarios except the oilpalm-boom, rubber is the dominating land-use.</w:t>
+        <w:t xml:space="preserve">A). Under default wage levels (wage=1), the oil palm area did only increase when the price difference between rubber and oil palm was at its maximum (</w:t>
+      </w:r>
+      <w:r>
+        <w:rPr>
+          <w:i/>
+        </w:rPr>
+        <w:t xml:space="preserve">oilpalm-boom</w:t>
+      </w:r>
+      <w:r>
+        <w:t xml:space="preserve">). This shows that at low wage levels, rubber is more profitable under most price scenarios. However, when wages increase, we observe oil palm expansion even in scenarios where the oil palm price is low (</w:t>
+      </w:r>
+      <w:r>
+        <w:rPr>
+          <w:i/>
+        </w:rPr>
+        <w:t xml:space="preserve">low</w:t>
+      </w:r>
+      <w:r>
+        <w:t xml:space="preserve">). Still, in all scenarios except the</w:t>
+      </w:r>
+      <w:r>
+        <w:t xml:space="preserve"> </w:t>
+      </w:r>
+      <w:r>
+        <w:rPr>
+          <w:i/>
+        </w:rPr>
+        <w:t xml:space="preserve">oilpalm-boom</w:t>
+      </w:r>
+      <w:r>
+        <w:t xml:space="preserve">, rubber is the dominating land-use.</w:t>
       </w:r>
     </w:p>
     <w:p>
@@ -709,7 +793,7 @@
         <w:t xml:space="preserve">(Dislich et al., 2017)</w:t>
       </w:r>
       <w:r>
-        <w:t xml:space="preserve">. We looked at the edge density of resulting landscapes in order to assess the complexity of the landscape configuration. In a two crop system, we expect that the edge density is at its maximum when both crops are cultivated at 50%. However, a second driver, the allocation of land to the households may also affect spatial complexity. Overall, we observe higher edge density values when the conditions are less favorable for rubber and the oil palm area increases (Fig.</w:t>
+        <w:t xml:space="preserve">. We looked at the edge density of resulting landscapes in order to assess the complexity of the landscape configuration. In a two crop system, we expect that the edge density is at its maximum when both crops are cultivated at 50%. However, a second driver, the allocation of land to the households may also affect spatial complexity. Overall, we observe higher edge density values when the conditions are less favorable for rubber (Fig.</w:t>
       </w:r>
       <w:r>
         <w:t xml:space="preserve"> </w:t>
@@ -721,7 +805,19 @@
         <w:t xml:space="preserve"> </w:t>
       </w:r>
       <w:r>
-        <w:t xml:space="preserve">B). However, we also see a reversing trend when the fraction of oil palm increases above 50%.</w:t>
+        <w:t xml:space="preserve">B) and the oil palm area increases (cf. Fig.</w:t>
+      </w:r>
+      <w:r>
+        <w:t xml:space="preserve"> </w:t>
+      </w:r>
+      <w:r>
+        <w:t xml:space="preserve">2</w:t>
+      </w:r>
+      <w:r>
+        <w:t xml:space="preserve"> </w:t>
+      </w:r>
+      <w:r>
+        <w:t xml:space="preserve">A). However, we also see a reversing trend when the fraction of oil palm increases above 50%.</w:t>
       </w:r>
     </w:p>
     <w:p>
@@ -729,7 +825,7 @@
         <w:pStyle w:val="BodyText"/>
       </w:pPr>
       <w:r>
-        <w:t xml:space="preserve">The number of households and the average size of the agricultural area each household cultivates are indicator variables of consolidation processes. The number of active households in the model decreased with higher wages, irrespective of the price scenario (Fig.</w:t>
+        <w:t xml:space="preserve">The number of households and the average size of agricultural area each household cultivates are indicator variables of consolidation processes. The number of active households in the model decreased with higher wages, irrespective of the price scenario (Fig.</w:t>
       </w:r>
       <w:r>
         <w:t xml:space="preserve"> </w:t>
@@ -741,7 +837,28 @@
         <w:t xml:space="preserve"> </w:t>
       </w:r>
       <w:r>
-        <w:t xml:space="preserve">C). The effect was strongest in scenarios, where the rubber price is considerably low (lowest, oilpalm-boom). In both cases, rubber cultivation is not competitive enough in comparison to oilpalm cultivation, thus households need to switch to the more profitable oil palm. While offering higher economic benefit, this comes at the price of high investment costs for changing land-use of plantations which can not be covered by all smallholders in our model. The complete economic system becomes more competitive and only the most efficient and wealthy households survive in business.</w:t>
+        <w:t xml:space="preserve">C). The effect was strongest in scenarios where the rubber price is considerably low (</w:t>
+      </w:r>
+      <w:r>
+        <w:rPr>
+          <w:i/>
+        </w:rPr>
+        <w:t xml:space="preserve">low</w:t>
+      </w:r>
+      <w:r>
+        <w:t xml:space="preserve">,</w:t>
+      </w:r>
+      <w:r>
+        <w:t xml:space="preserve"> </w:t>
+      </w:r>
+      <w:r>
+        <w:rPr>
+          <w:i/>
+        </w:rPr>
+        <w:t xml:space="preserve">oilpalm-boom</w:t>
+      </w:r>
+      <w:r>
+        <w:t xml:space="preserve">). In both of these scenarios, rubber cultivation is not competitive enough in comparison to oilpalm cultivation, thus households need to switch to the more profitable oil palm. While offering higher economic benefit, this comes at the price of high investment costs for changing land-use of plantations which can not be covered by all smallholders in our model. The complete economic system becomes more competitive and only the most efficient and wealthy households survive in business.</w:t>
       </w:r>
     </w:p>
     <w:p>
@@ -761,7 +878,22 @@
         <w:t xml:space="preserve"> </w:t>
       </w:r>
       <w:r>
-        <w:t xml:space="preserve">D), which is in line with the overall lower number of households in these scenarios. The number of immigrant smallholders is varying slightly but is almost constantly shifting around 5 to 10 for all wage levels and price scenarios except the oilpalm-boom at intermediate wage levels, where we observe a strong increase in immigrant household number (Fig.</w:t>
+        <w:t xml:space="preserve">D), which is in line with the overall lower number of households in these scenarios. The number of immigrant smallholders is varying slightly but is almost constantly shifting around 5 to 10 for all wage levels and price scenarios except the</w:t>
+      </w:r>
+      <w:r>
+        <w:t xml:space="preserve"> </w:t>
+      </w:r>
+      <w:r>
+        <w:rPr>
+          <w:i/>
+        </w:rPr>
+        <w:t xml:space="preserve">oilpalm-boom</w:t>
+      </w:r>
+      <w:r>
+        <w:t xml:space="preserve"> </w:t>
+      </w:r>
+      <w:r>
+        <w:t xml:space="preserve">at intermediate wage levels, where we observe a strong increase in immigrant household number (Fig.</w:t>
       </w:r>
       <w:r>
         <w:t xml:space="preserve"> </w:t>
@@ -773,7 +905,22 @@
         <w:t xml:space="preserve"> </w:t>
       </w:r>
       <w:r>
-        <w:t xml:space="preserve">E). Finally, if the system becomes to competetive, even the most efficient households might not be able to buy land on the landmarket. In these cases, land might become abandoned. In our scenarios we only observe very little amount of abondend land, even in the most extreme scenario of lowest prices under doubled wages (Fig.</w:t>
+        <w:t xml:space="preserve">E). Finally, if the system becomes too competetive, even the most efficient households might not be able to buy land on the landmarket. In these cases, land might become abandoned. In our scenarios we only observe very little amount of abondend land, even in the most extreme scenario of</w:t>
+      </w:r>
+      <w:r>
+        <w:t xml:space="preserve"> </w:t>
+      </w:r>
+      <w:r>
+        <w:rPr>
+          <w:i/>
+        </w:rPr>
+        <w:t xml:space="preserve">low</w:t>
+      </w:r>
+      <w:r>
+        <w:t xml:space="preserve"> </w:t>
+      </w:r>
+      <w:r>
+        <w:t xml:space="preserve">prices under doubled wages (Fig.</w:t>
       </w:r>
       <w:r>
         <w:t xml:space="preserve"> </w:t>
@@ -805,7 +952,22 @@
         <w:t xml:space="preserve"> </w:t>
       </w:r>
       <w:r>
-        <w:t xml:space="preserve">G). For rubber, we observe a different picture. The only scenario where we observe consolidation towards higher efficiency is the lowest price scenario at medium to high wages. Here, less efficient rubber farmers are forced out of business, resulting in higher average yields (Fig.</w:t>
+        <w:t xml:space="preserve">G). For rubber, we observe a different picture. The only scenario where we observe consolidation towards higher efficiency is the</w:t>
+      </w:r>
+      <w:r>
+        <w:t xml:space="preserve"> </w:t>
+      </w:r>
+      <w:r>
+        <w:rPr>
+          <w:i/>
+        </w:rPr>
+        <w:t xml:space="preserve">low</w:t>
+      </w:r>
+      <w:r>
+        <w:t xml:space="preserve"> </w:t>
+      </w:r>
+      <w:r>
+        <w:t xml:space="preserve">price scenario at medium to high wages. Here, less efficient rubber farmers are forced out of business, resulting in higher average yields (Fig.</w:t>
       </w:r>
       <w:r>
         <w:t xml:space="preserve"> </w:t>
@@ -829,7 +991,7 @@
           <wp:inline>
             <wp:extent cx="4333460" cy="3611727"/>
             <wp:effectExtent b="0" l="0" r="0" t="0"/>
-            <wp:docPr descr="Figure 3: Comparison of provided biodiversity, carbon sotrage and consumption under different price and wage scenarios. We ranked each variable across all scenario settings with 1 indicating the highest outcome of any scenario and 0 indicating the lowest outcome of any scenario. That means, a bar of value 3 is the theoretical maximum and comprises the highest outcome for all three categories." title="" id="1" name="Picture"/>
+            <wp:docPr descr="Figure 3: Comparison of provided biodiversity, carbon storage and consumption under different price (panels) and wage (x-axes) scenarios. The three output variables biodiversity, carbon storage and consumüption are given in relative terms across all scenario settings. This is, we ranked each of these three variables across all scenario settings as a percentage value ranging from 0 (indicating the lowest outcome of any scenario) to 1 (indicating the highest outcome of any scenario). That means, a bar of value 3 is the theoretical maximum and comprises the highest outcome for all three variables." title="" id="1" name="Picture"/>
             <a:graphic>
               <a:graphicData uri="http://schemas.openxmlformats.org/drawingml/2006/picture">
                 <pic:pic>
@@ -872,7 +1034,7 @@
         <w:pStyle w:val="ImageCaption"/>
       </w:pPr>
       <w:r>
-        <w:t xml:space="preserve">Figure 3: Comparison of provided biodiversity, carbon sotrage and consumption under different price and wage scenarios. We ranked each variable across all scenario settings with 1 indicating the highest outcome of any scenario and 0 indicating the lowest outcome of any scenario. That means, a bar of value 3 is the theoretical maximum and comprises the highest outcome for all three categories.</w:t>
+        <w:t xml:space="preserve">Figure 3: Comparison of provided biodiversity, carbon storage and consumption under different price (panels) and wage (x-axes) scenarios. The three output variables biodiversity, carbon storage and consumüption are given in relative terms across all scenario settings. This is, we ranked each of these three variables across all scenario settings as a percentage value ranging from 0 (indicating the lowest outcome of any scenario) to 1 (indicating the highest outcome of any scenario). That means, a bar of value 3 is the theoretical maximum and comprises the highest outcome for all three variables.</w:t>
       </w:r>
     </w:p>
     <w:p>
@@ -880,7 +1042,7 @@
         <w:pStyle w:val="BodyText"/>
       </w:pPr>
       <w:r>
-        <w:t xml:space="preserve">A huge advantage of coupled economic-ecological models is the possibility to assess synergies and trade-offs between the economic and ecological sphere. Our main measure of economic benefit is the mean consumption of households. Overall, our results show that higher prices do not necessarily lead to higher consumption (Fig.</w:t>
+        <w:t xml:space="preserve">Our integrated economic-ecological models provides the possibility to assess synergies and trade-offs between the economic and ecological sphere. Our main measure of economic benefit is the mean consumption of households. Overall, our results show complex interactions between prices and wages (Fig.</w:t>
       </w:r>
       <w:r>
         <w:t xml:space="preserve"> </w:t>
@@ -889,7 +1051,58 @@
         <w:t xml:space="preserve">3</w:t>
       </w:r>
       <w:r>
-        <w:t xml:space="preserve">). With increasing wages, consumption decreases as expectet, but this is not the case for oilpalm dominated agriculture which experiences consolidation. Both scenarios, lowest and oilpalm-boom, show higher consumption for higher wage levels. However, the oilpalm-boom scenario has the worst ranks for our ecological indicators, carbon and biodiversity.</w:t>
+        <w:t xml:space="preserve">). In the two scenarios with high rubber prices (</w:t>
+      </w:r>
+      <w:r>
+        <w:rPr>
+          <w:i/>
+        </w:rPr>
+        <w:t xml:space="preserve">high</w:t>
+      </w:r>
+      <w:r>
+        <w:t xml:space="preserve">,</w:t>
+      </w:r>
+      <w:r>
+        <w:t xml:space="preserve"> </w:t>
+      </w:r>
+      <w:r>
+        <w:rPr>
+          <w:i/>
+        </w:rPr>
+        <w:t xml:space="preserve">rubber-boom</w:t>
+      </w:r>
+      <w:r>
+        <w:t xml:space="preserve">), consumption decreases with increasing wages, as expected. However, the two other scenarios (</w:t>
+      </w:r>
+      <w:r>
+        <w:rPr>
+          <w:i/>
+        </w:rPr>
+        <w:t xml:space="preserve">low</w:t>
+      </w:r>
+      <w:r>
+        <w:t xml:space="preserve">,</w:t>
+      </w:r>
+      <w:r>
+        <w:t xml:space="preserve"> </w:t>
+      </w:r>
+      <w:r>
+        <w:rPr>
+          <w:i/>
+        </w:rPr>
+        <w:t xml:space="preserve">oilpalm-boom</w:t>
+      </w:r>
+      <w:r>
+        <w:t xml:space="preserve">) show higher consumption for higher wage levels. As shown in Fig.</w:t>
+      </w:r>
+      <w:r>
+        <w:t xml:space="preserve"> </w:t>
+      </w:r>
+      <w:r>
+        <w:t xml:space="preserve">2</w:t>
+      </w:r>
+      <w:r>
+        <w:t xml:space="preserve">, these scenarios led to oilpalm-dominated agriculture which experiences consolidation. In conclusion, higher prices do not necessarily lead to higher consumption and rubber-dominated agriculture behaves fundamentally different from oilpalm-dominated agriculture, with consumption increasing with wages in the former but not in the latter type of agriculture.</w:t>
       </w:r>
     </w:p>
     <w:p>
@@ -897,7 +1110,55 @@
         <w:pStyle w:val="BodyText"/>
       </w:pPr>
       <w:r>
-        <w:t xml:space="preserve">In terms of ecological functions, the best scenario was low prices, with high wages. Under these circumstances, economic pressure is at its maximum, leading to strong consolidation effects. Only the most efficient households survive and are able to make money from rubber despite low prices and high costs. However, due to the large household sizes, smallholders need to save a large amount of money to replant all fields. Thus, plantation cycles are probably extended, leading to higher carbon storage and biodiversity. The biodiversity shows a very clear pattern with improved biodiversity for all scenarios where rubber is still competetive (Fig.</w:t>
+        <w:t xml:space="preserve">In terms of ecological functions, carbon and biodiversity, the wage levels are way less important than the price scenarios. The best scenario was</w:t>
+      </w:r>
+      <w:r>
+        <w:t xml:space="preserve"> </w:t>
+      </w:r>
+      <w:r>
+        <w:rPr>
+          <w:i/>
+        </w:rPr>
+        <w:t xml:space="preserve">low</w:t>
+      </w:r>
+      <w:r>
+        <w:t xml:space="preserve"> </w:t>
+      </w:r>
+      <w:r>
+        <w:t xml:space="preserve">prices, with high wages. Under these circumstances, economic pressure is at its maximum, leading to strong consolidation. Only the most efficient households survive and are able to make money from rubber in view of low prices and high costs. However, these households tend to cultivate larger areas and need to save a large amount of money to replant all fields. Thus, plantation cycles are probably extended, leading to higher carbon storage and biodiversity. The biodiversity shows a very clear pattern with improved biodiversity for all scenarios where rubber is still competitive (</w:t>
+      </w:r>
+      <w:r>
+        <w:rPr>
+          <w:i/>
+        </w:rPr>
+        <w:t xml:space="preserve">low</w:t>
+      </w:r>
+      <w:r>
+        <w:t xml:space="preserve">,</w:t>
+      </w:r>
+      <w:r>
+        <w:t xml:space="preserve"> </w:t>
+      </w:r>
+      <w:r>
+        <w:rPr>
+          <w:i/>
+        </w:rPr>
+        <w:t xml:space="preserve">high</w:t>
+      </w:r>
+      <w:r>
+        <w:t xml:space="preserve">,</w:t>
+      </w:r>
+      <w:r>
+        <w:t xml:space="preserve"> </w:t>
+      </w:r>
+      <w:r>
+        <w:rPr>
+          <w:i/>
+        </w:rPr>
+        <w:t xml:space="preserve">rubber-boom</w:t>
+      </w:r>
+      <w:r>
+        <w:t xml:space="preserve">, Fig.</w:t>
       </w:r>
       <w:r>
         <w:t xml:space="preserve"> </w:t>
@@ -906,7 +1167,7 @@
         <w:t xml:space="preserve">3</w:t>
       </w:r>
       <w:r>
-        <w:t xml:space="preserve">). However, the biodiversity is calculated with preliminary parameter values, so we need to take caution interpreting these values. But it shows that rubber-dominated farming is better for landscape-wise biodiversity. The wage levels do not matter that much though.</w:t>
+        <w:t xml:space="preserve">). However, the biodiversity is calculated with preliminary parameter values, so we need to take caution interpreting these values. But it shows that in comparison to oil palm dominated farming, rubber-dominated farming is better for landscape biodiversity.</w:t>
       </w:r>
     </w:p>
     <w:p>
@@ -920,7 +1181,82 @@
         <w:t xml:space="preserve"> </w:t>
       </w:r>
       <w:r>
-        <w:t xml:space="preserve">We observe the highest snyergy at high prices, or at least high rubber prices at low wage levels. With high wages (2) we observe high economic benefit under an oil palm price boom, depsite with trade-offs in carbon and especially biodiversity. With medium wages and competitive rubber prices, we still see considerable amount of consumption and high ranks in carbon and biodiversity.</w:t>
+        <w:t xml:space="preserve">We observe the highest synergy at</w:t>
+      </w:r>
+      <w:r>
+        <w:t xml:space="preserve"> </w:t>
+      </w:r>
+      <w:r>
+        <w:rPr>
+          <w:i/>
+        </w:rPr>
+        <w:t xml:space="preserve">high</w:t>
+      </w:r>
+      <w:r>
+        <w:t xml:space="preserve"> </w:t>
+      </w:r>
+      <w:r>
+        <w:t xml:space="preserve">prices (or at least high rubber prices,</w:t>
+      </w:r>
+      <w:r>
+        <w:t xml:space="preserve"> </w:t>
+      </w:r>
+      <w:r>
+        <w:rPr>
+          <w:i/>
+        </w:rPr>
+        <w:t xml:space="preserve">rubber-boom</w:t>
+      </w:r>
+      <w:r>
+        <w:t xml:space="preserve">) in combination with low wages. Under doubled wages we still observe high economic benefit under an</w:t>
+      </w:r>
+      <w:r>
+        <w:t xml:space="preserve"> </w:t>
+      </w:r>
+      <w:r>
+        <w:rPr>
+          <w:i/>
+        </w:rPr>
+        <w:t xml:space="preserve">oilpalm-boom</w:t>
+      </w:r>
+      <w:r>
+        <w:t xml:space="preserve"> </w:t>
+      </w:r>
+      <w:r>
+        <w:t xml:space="preserve">but also negative trade-offs in carbon and especially biodiversity. With medium wages and price levels that allow profitable rubber farming (</w:t>
+      </w:r>
+      <w:r>
+        <w:rPr>
+          <w:i/>
+        </w:rPr>
+        <w:t xml:space="preserve">low</w:t>
+      </w:r>
+      <w:r>
+        <w:t xml:space="preserve">,</w:t>
+      </w:r>
+      <w:r>
+        <w:t xml:space="preserve"> </w:t>
+      </w:r>
+      <w:r>
+        <w:rPr>
+          <w:i/>
+        </w:rPr>
+        <w:t xml:space="preserve">rubber-boom</w:t>
+      </w:r>
+      <w:r>
+        <w:t xml:space="preserve">,</w:t>
+      </w:r>
+      <w:r>
+        <w:t xml:space="preserve"> </w:t>
+      </w:r>
+      <w:r>
+        <w:rPr>
+          <w:i/>
+        </w:rPr>
+        <w:t xml:space="preserve">high</w:t>
+      </w:r>
+      <w:r>
+        <w:t xml:space="preserve">), we still see considerable amount of consumption and high ranks in carbon and biodiversity.</w:t>
       </w:r>
     </w:p>
     <w:p>
@@ -932,7 +1268,7 @@
           <wp:inline>
             <wp:extent cx="5416061" cy="5416061"/>
             <wp:effectExtent b="0" l="0" r="0" t="0"/>
-            <wp:docPr descr="Figure 4: Standardized regression coefficients of various model outputs. SRCs were calculated through linear regression of outputs against scenario parameters price and wage. Panels show either direct parameter effects (row parameter = column parameter) or interaction effects (row parameter != column parameter). Colors indicate groups of outputs with red = functions, grey = yield, yellow = households and blue = landscape" title="" id="1" name="Picture"/>
+            <wp:docPr descr="Figure 4: Standardized regression coefficients (SRCs) of various model outputs. SRCs were calculated through linear regression of outputs against scenario parameters price and wage. Panels show either direct parameter effects (row parameter [see labels on the right] = column parameter) or interaction effects (row parameter != column parameter). Output variables are given on the left y-axis for enhanced readability. Colors indicate groups of output variables with red = functions, grey = yield, yellow = households and blue = landscape variables." title="" id="1" name="Picture"/>
             <a:graphic>
               <a:graphicData uri="http://schemas.openxmlformats.org/drawingml/2006/picture">
                 <pic:pic>
@@ -975,7 +1311,7 @@
         <w:pStyle w:val="ImageCaption"/>
       </w:pPr>
       <w:r>
-        <w:t xml:space="preserve">Figure 4: Standardized regression coefficients of various model outputs. SRCs were calculated through linear regression of outputs against scenario parameters price and wage. Panels show either direct parameter effects (row parameter = column parameter) or interaction effects (row parameter != column parameter). Colors indicate groups of outputs with red = functions, grey = yield, yellow = households and blue = landscape</w:t>
+        <w:t xml:space="preserve">Figure 4: Standardized regression coefficients (SRCs) of various model outputs. SRCs were calculated through linear regression of outputs against scenario parameters price and wage. Panels show either direct parameter effects (row parameter [see labels on the right] = column parameter) or interaction effects (row parameter != column parameter). Output variables are given on the left y-axis for enhanced readability. Colors indicate groups of output variables with red = functions, grey = yield, yellow = households and blue = landscape variables.</w:t>
       </w:r>
     </w:p>
     <w:p>
@@ -991,7 +1327,34 @@
         <w:pStyle w:val="BodyText"/>
       </w:pPr>
       <w:r>
-        <w:t xml:space="preserve">Increasing rubber price has a positive effect on all three main output functions (consumption, biodiversity and carbon) but prevents consolidation and increases in efficiency.</w:t>
+        <w:t xml:space="preserve">Increasing rubber price has a positive effect on all three main output functions (consumption, biodiversity and carbon; Fig.</w:t>
+      </w:r>
+      <w:r>
+        <w:t xml:space="preserve"> </w:t>
+      </w:r>
+      <w:r>
+        <w:t xml:space="preserve">4</w:t>
+      </w:r>
+      <w:r>
+        <w:t xml:space="preserve">A.a) but prevents consolidation (indicated by the negative correlation with household size and positive correlation with household number, i.e. resulting in many small households) and increases in efficiency (indicated by positive correlation with edge density and negative correlation with oil palm area, i.e. leading to fragmented landscapes). Increasing oil palm prices have a positive effect on consumption but show trade-offs in carbon and biodiversity (Fig.</w:t>
+      </w:r>
+      <w:r>
+        <w:t xml:space="preserve"> </w:t>
+      </w:r>
+      <w:r>
+        <w:t xml:space="preserve">4</w:t>
+      </w:r>
+      <w:r>
+        <w:t xml:space="preserve">B.b). High wages facilitate increased oil palm farming. High wages also are the main driver of household consolidation and increasing efficiency of the economic system (Fig.</w:t>
+      </w:r>
+      <w:r>
+        <w:t xml:space="preserve"> </w:t>
+      </w:r>
+      <w:r>
+        <w:t xml:space="preserve">4</w:t>
+      </w:r>
+      <w:r>
+        <w:t xml:space="preserve">C.c).</w:t>
       </w:r>
     </w:p>
     <w:p>
@@ -999,7 +1362,25 @@
         <w:pStyle w:val="BodyText"/>
       </w:pPr>
       <w:r>
-        <w:t xml:space="preserve">Increasing oil palm prices have a positive effect on consumption but show trade-offs in carbon and biodiversity.</w:t>
+        <w:t xml:space="preserve">However, our analysis also revealed some important interactions between prices and wages. For rubber prices, high wages reverse the positive trend on our three main functions (consumption, biodiversity and carbon, Fig.</w:t>
+      </w:r>
+      <w:r>
+        <w:t xml:space="preserve"> </w:t>
+      </w:r>
+      <w:r>
+        <w:t xml:space="preserve">4</w:t>
+      </w:r>
+      <w:r>
+        <w:t xml:space="preserve">C.a). For oil palm prices, the directions of effects is almost the same (except edge density) but the negative trade-off effects on biodiversity and carbon are less pronounced (Fig.</w:t>
+      </w:r>
+      <w:r>
+        <w:t xml:space="preserve"> </w:t>
+      </w:r>
+      <w:r>
+        <w:t xml:space="preserve">4</w:t>
+      </w:r>
+      <w:r>
+        <w:t xml:space="preserve">C.b).</w:t>
       </w:r>
     </w:p>
     <w:p>
@@ -1007,23 +1388,7 @@
         <w:pStyle w:val="BodyText"/>
       </w:pPr>
       <w:r>
-        <w:t xml:space="preserve">High wages are the main driver of household consolidation and increasing efficiency of the economic system. High wages also facilitate increased oil palm farming.</w:t>
-      </w:r>
-    </w:p>
-    <w:p>
-      <w:pPr>
-        <w:pStyle w:val="BodyText"/>
-      </w:pPr>
-      <w:r>
-        <w:t xml:space="preserve">However, our analysis also revealed some important interactions between prices and wages. For rubber prices, high wages reverse the positive trend on our three main functions (consumption, biodiversity and carbon). For oil palm prices, the drections of effects is almost the same, however, the negative trade-off effects on biodiversity and carbon are weakend considerably.</w:t>
-      </w:r>
-    </w:p>
-    <w:p>
-      <w:pPr>
-        <w:pStyle w:val="BodyText"/>
-      </w:pPr>
-      <w:r>
-        <w:t xml:space="preserve">From this we can conclude: Increased oil palm farming has negative trade-offs for carbon and biodiversity but positive impact on economic welfare. In order to mitigate the negative effects, increased oil palm farming need to be combined with increasing wages. To improvie biodiversity, rubber should still be present in the system, but not combined with high wages. Thus, we suggest to give subsidies to rubber farmers in order to compensate for the hgigher wages that are needed for efficient oil palm farming.</w:t>
+        <w:t xml:space="preserve">From this we can conclude: Increased oil palm farming has negative effects on carbon and biodiversity but positive impact on economic welfare, leading to an ecological-economic trade-off. Yet, the negative environmental effects of increased oil palm farming can be mitigated by increasing wages. To improvie biodiversity, rubber should still be present in the system, but not combined with high wages. Thus, we suggest to give subsidies to rubber farmers in order to compensate for the higher wages that are needed for efficient oil palm farming.</w:t>
       </w:r>
     </w:p>
     <w:p>
@@ -1076,38 +1441,43 @@
     </w:p>
     <w:p>
       <w:pPr>
-        <w:pStyle w:val="Compact"/>
-        <w:numPr>
-          <w:numId w:val="1005"/>
-          <w:ilvl w:val="1"/>
-        </w:numPr>
-      </w:pPr>
-      <w:r>
-        <w:t xml:space="preserve">Should we add even more complexity (e.g. compare different landscapes -&gt; one with connected households, one with less connected households -&gt; that would allow us to study learning effects)?</w:t>
-      </w:r>
-    </w:p>
-    <w:p>
-      <w:pPr>
-        <w:pStyle w:val="Compact"/>
-        <w:numPr>
-          <w:numId w:val="1004"/>
-          <w:ilvl w:val="0"/>
-        </w:numPr>
-      </w:pPr>
-      <w:r>
-        <w:t xml:space="preserve">How do we want to treat the abandoned land in the future?</w:t>
-      </w:r>
-    </w:p>
-    <w:p>
-      <w:pPr>
-        <w:pStyle w:val="Compact"/>
-        <w:numPr>
-          <w:numId w:val="1006"/>
-          <w:ilvl w:val="1"/>
-        </w:numPr>
-      </w:pPr>
-      <w:r>
-        <w:t xml:space="preserve">Does not seem to be a huge problem as long as we stay within reasonable boundaries</w:t>
+        <w:pStyle w:val="Heading2"/>
+      </w:pPr>
+      <w:bookmarkStart w:id="33" w:name="todo"/>
+      <w:r>
+        <w:t xml:space="preserve">TODO:</w:t>
+      </w:r>
+      <w:bookmarkEnd w:id="33"/>
+    </w:p>
+    <w:p>
+      <w:pPr>
+        <w:pStyle w:val="FirstParagraph"/>
+      </w:pPr>
+      <w:r>
+        <w:t xml:space="preserve">** Run Simulations again and log mean inefficiency for rubber and oilpalm across all households **</w:t>
+      </w:r>
+    </w:p>
+    <w:p>
+      <w:pPr>
+        <w:pStyle w:val="BodyText"/>
+      </w:pPr>
+      <w:r>
+        <w:t xml:space="preserve">** Run a</w:t>
+      </w:r>
+      <w:r>
+        <w:t xml:space="preserve"> </w:t>
+      </w:r>
+      <w:r>
+        <w:rPr>
+          <w:i/>
+        </w:rPr>
+        <w:t xml:space="preserve">policy</w:t>
+      </w:r>
+      <w:r>
+        <w:t xml:space="preserve"> </w:t>
+      </w:r>
+      <w:r>
+        <w:t xml:space="preserve">scenario, where we give subsidies to rubber farmers. i.e. wages only increase for oil palm farming **</w:t>
       </w:r>
     </w:p>
     <w:p>
@@ -1119,14 +1489,14 @@
       <w:pPr>
         <w:pStyle w:val="Heading1"/>
       </w:pPr>
-      <w:bookmarkStart w:id="33" w:name="references"/>
+      <w:bookmarkStart w:id="34" w:name="references"/>
       <w:r>
         <w:t xml:space="preserve">References</w:t>
       </w:r>
-      <w:bookmarkEnd w:id="33"/>
-    </w:p>
-    <w:bookmarkStart w:id="50" w:name="refs"/>
-    <w:bookmarkStart w:id="35" w:name="ref-An2012"/>
+      <w:bookmarkEnd w:id="34"/>
+    </w:p>
+    <w:bookmarkStart w:id="51" w:name="refs"/>
+    <w:bookmarkStart w:id="36" w:name="ref-An2012"/>
     <w:p>
       <w:pPr>
         <w:pStyle w:val="Bibliography"/>
@@ -1137,7 +1507,7 @@
       <w:r>
         <w:t xml:space="preserve"> </w:t>
       </w:r>
-      <w:hyperlink r:id="rId34">
+      <w:hyperlink r:id="rId35">
         <w:r>
           <w:rPr>
             <w:rStyle w:val="Hyperlink"/>
@@ -1146,8 +1516,8 @@
         </w:r>
       </w:hyperlink>
     </w:p>
-    <w:bookmarkEnd w:id="35"/>
-    <w:bookmarkStart w:id="37" w:name="ref-Dislich2018"/>
+    <w:bookmarkEnd w:id="36"/>
+    <w:bookmarkStart w:id="38" w:name="ref-Dislich2018"/>
     <w:p>
       <w:pPr>
         <w:pStyle w:val="Bibliography"/>
@@ -1158,7 +1528,7 @@
       <w:r>
         <w:t xml:space="preserve"> </w:t>
       </w:r>
-      <w:hyperlink r:id="rId36">
+      <w:hyperlink r:id="rId37">
         <w:r>
           <w:rPr>
             <w:rStyle w:val="Hyperlink"/>
@@ -1167,8 +1537,8 @@
         </w:r>
       </w:hyperlink>
     </w:p>
-    <w:bookmarkEnd w:id="37"/>
-    <w:bookmarkStart w:id="39" w:name="ref-Dislich2017"/>
+    <w:bookmarkEnd w:id="38"/>
+    <w:bookmarkStart w:id="40" w:name="ref-Dislich2017"/>
     <w:p>
       <w:pPr>
         <w:pStyle w:val="Bibliography"/>
@@ -1179,7 +1549,7 @@
       <w:r>
         <w:t xml:space="preserve"> </w:t>
       </w:r>
-      <w:hyperlink r:id="rId38">
+      <w:hyperlink r:id="rId39">
         <w:r>
           <w:rPr>
             <w:rStyle w:val="Hyperlink"/>
@@ -1188,8 +1558,8 @@
         </w:r>
       </w:hyperlink>
     </w:p>
-    <w:bookmarkEnd w:id="39"/>
-    <w:bookmarkStart w:id="41" w:name="ref-Grass2020"/>
+    <w:bookmarkEnd w:id="40"/>
+    <w:bookmarkStart w:id="42" w:name="ref-Grass2020"/>
     <w:p>
       <w:pPr>
         <w:pStyle w:val="Bibliography"/>
@@ -1200,7 +1570,7 @@
       <w:r>
         <w:t xml:space="preserve"> </w:t>
       </w:r>
-      <w:hyperlink r:id="rId40">
+      <w:hyperlink r:id="rId41">
         <w:r>
           <w:rPr>
             <w:rStyle w:val="Hyperlink"/>
@@ -1209,8 +1579,8 @@
         </w:r>
       </w:hyperlink>
     </w:p>
-    <w:bookmarkEnd w:id="41"/>
-    <w:bookmarkStart w:id="43" w:name="ref-Powell2015"/>
+    <w:bookmarkEnd w:id="42"/>
+    <w:bookmarkStart w:id="44" w:name="ref-Powell2015"/>
     <w:p>
       <w:pPr>
         <w:pStyle w:val="Bibliography"/>
@@ -1221,7 +1591,7 @@
       <w:r>
         <w:t xml:space="preserve"> </w:t>
       </w:r>
-      <w:hyperlink r:id="rId42">
+      <w:hyperlink r:id="rId43">
         <w:r>
           <w:rPr>
             <w:rStyle w:val="Hyperlink"/>
@@ -1230,8 +1600,8 @@
         </w:r>
       </w:hyperlink>
     </w:p>
-    <w:bookmarkEnd w:id="43"/>
-    <w:bookmarkStart w:id="45" w:name="ref-Salecker2019"/>
+    <w:bookmarkEnd w:id="44"/>
+    <w:bookmarkStart w:id="46" w:name="ref-Salecker2019"/>
     <w:p>
       <w:pPr>
         <w:pStyle w:val="Bibliography"/>
@@ -1242,7 +1612,7 @@
       <w:r>
         <w:t xml:space="preserve"> </w:t>
       </w:r>
-      <w:hyperlink r:id="rId44">
+      <w:hyperlink r:id="rId45">
         <w:r>
           <w:rPr>
             <w:rStyle w:val="Hyperlink"/>
@@ -1251,8 +1621,8 @@
         </w:r>
       </w:hyperlink>
     </w:p>
-    <w:bookmarkEnd w:id="45"/>
-    <w:bookmarkStart w:id="47" w:name="ref-Salecker2019a"/>
+    <w:bookmarkEnd w:id="46"/>
+    <w:bookmarkStart w:id="48" w:name="ref-Salecker2019a"/>
     <w:p>
       <w:pPr>
         <w:pStyle w:val="Bibliography"/>
@@ -1263,7 +1633,7 @@
       <w:r>
         <w:t xml:space="preserve"> </w:t>
       </w:r>
-      <w:hyperlink r:id="rId46">
+      <w:hyperlink r:id="rId47">
         <w:r>
           <w:rPr>
             <w:rStyle w:val="Hyperlink"/>
@@ -1272,8 +1642,8 @@
         </w:r>
       </w:hyperlink>
     </w:p>
-    <w:bookmarkEnd w:id="47"/>
-    <w:bookmarkStart w:id="49" w:name="ref-Schulze2017"/>
+    <w:bookmarkEnd w:id="48"/>
+    <w:bookmarkStart w:id="50" w:name="ref-Schulze2017"/>
     <w:p>
       <w:pPr>
         <w:pStyle w:val="Bibliography"/>
@@ -1284,7 +1654,7 @@
       <w:r>
         <w:t xml:space="preserve"> </w:t>
       </w:r>
-      <w:hyperlink r:id="rId48">
+      <w:hyperlink r:id="rId49">
         <w:r>
           <w:rPr>
             <w:rStyle w:val="Hyperlink"/>
@@ -1293,8 +1663,8 @@
         </w:r>
       </w:hyperlink>
     </w:p>
-    <w:bookmarkEnd w:id="49"/>
     <w:bookmarkEnd w:id="50"/>
+    <w:bookmarkEnd w:id="51"/>
     <w:p>
       <w:r>
         <w:br w:type="page"/>
@@ -1304,11 +1674,11 @@
       <w:pPr>
         <w:pStyle w:val="Heading3"/>
       </w:pPr>
-      <w:bookmarkStart w:id="51" w:name="appendix"/>
+      <w:bookmarkStart w:id="52" w:name="appendix"/>
       <w:r>
         <w:t xml:space="preserve">Appendix</w:t>
       </w:r>
-      <w:bookmarkEnd w:id="51"/>
+      <w:bookmarkEnd w:id="52"/>
     </w:p>
     <w:p>
       <w:r>
@@ -1319,18 +1689,18 @@
       <w:pPr>
         <w:pStyle w:val="Heading3"/>
       </w:pPr>
-      <w:bookmarkStart w:id="52" w:name="colophon"/>
+      <w:bookmarkStart w:id="53" w:name="colophon"/>
       <w:r>
         <w:t xml:space="preserve">Colophon</w:t>
       </w:r>
-      <w:bookmarkEnd w:id="52"/>
+      <w:bookmarkEnd w:id="53"/>
     </w:p>
     <w:p>
       <w:pPr>
         <w:pStyle w:val="FirstParagraph"/>
       </w:pPr>
       <w:r>
-        <w:t xml:space="preserve">This report was generated on 2020-09-28 13:28:56 using the following computational environment and dependencies:</w:t>
+        <w:t xml:space="preserve">This report was generated on 2020-10-02 10:55:14 using the following computational environment and dependencies:</w:t>
       </w:r>
     </w:p>
     <w:p>
@@ -1431,7 +1801,7 @@
         <w:rPr>
           <w:rStyle w:val="VerbatimChar"/>
         </w:rPr>
-        <w:t xml:space="preserve">#&gt;  date     2020-09-28                  </w:t>
+        <w:t xml:space="preserve">#&gt;  date     2020-10-02                  </w:t>
       </w:r>
       <w:r>
         <w:br/>
@@ -1846,7 +2216,7 @@
         <w:rPr>
           <w:rStyle w:val="VerbatimChar"/>
         </w:rPr>
-        <w:t xml:space="preserve">#&gt; Head:     [700ae92] 2020-09-01: :sparkles: added landmarket_04 analysis</w:t>
+        <w:t xml:space="preserve">#&gt; Head:     [e71cb0e] 2020-09-28: :pencil: updated landmarket manuscript draft</w:t>
       </w:r>
     </w:p>
     <w:sectPr>
@@ -2392,9 +2762,6 @@
     <w:abstractNumId w:val="991"/>
   </w:num>
   <w:num w:numId="1005">
-    <w:abstractNumId w:val="991"/>
-  </w:num>
-  <w:num w:numId="1006">
     <w:abstractNumId w:val="991"/>
   </w:num>
 </w:numbering>

</xml_diff>

<commit_message>
📈 added new version of landmarket analyses ✏️ revised landmarket manuscript
</commit_message>
<xml_diff>
--- a/04_Manuscripts/03_EFForTS-ABM_Landmarkets/03_EFForTS-ABM_Landmarkets_v4.docx
+++ b/04_Manuscripts/03_EFForTS-ABM_Landmarkets/03_EFForTS-ABM_Landmarkets_v4.docx
@@ -185,13 +185,13 @@
         <w:pStyle w:val="Date"/>
       </w:pPr>
       <w:r>
-        <w:t xml:space="preserve">02</w:t>
-      </w:r>
-      <w:r>
-        <w:t xml:space="preserve"> </w:t>
-      </w:r>
-      <w:r>
-        <w:t xml:space="preserve">October,</w:t>
+        <w:t xml:space="preserve">05</w:t>
+      </w:r>
+      <w:r>
+        <w:t xml:space="preserve"> </w:t>
+      </w:r>
+      <w:r>
+        <w:t xml:space="preserve">November,</w:t>
       </w:r>
       <w:r>
         <w:t xml:space="preserve"> </w:t>
@@ -342,7 +342,7 @@
         <w:t xml:space="preserve">(Grass et al., 2020)</w:t>
       </w:r>
       <w:r>
-        <w:t xml:space="preserve">. The study was based on an extensive biodiversity dataset and used relatively simple relationships to assess trade-offs between the ecological and economic sphere. In order to gain deeper and more specific insights into the transformation processes and potential interactions between these two spheres, more research is needed. Economic models are great learning tools to understand underlying dynamics and processes of complex socio-ecological systems (SES) [cite]. Recently, economic models are coupled to ecological models in order to gain insights into trade-offs and synergies between the ecological and socio-economic sphere</w:t>
+        <w:t xml:space="preserve">. The study was based on an extensive biodiversity dataset and used relatively simple relationships to assess trade-offs between the ecological and economic sphere. In order to gain deeper and more specific insights into the transformation processes and potential interactions between these two spheres, more research is needed. Economic models are great learning tools to understand underlying dynamics and processes of complex socio-ecological systems (SES) [cite]. Recently, economic models are coupled to and integrated with ecological models in order to gain insights into trade-offs and synergies between the ecological and socio-economic sphere</w:t>
       </w:r>
       <w:r>
         <w:t xml:space="preserve"> </w:t>
@@ -623,7 +623,7 @@
               <a:graphicData uri="http://schemas.openxmlformats.org/drawingml/2006/picture">
                 <pic:pic>
                   <pic:nvPicPr>
-                    <pic:cNvPr descr="../../03_Analyses/09_landmarket_v5_wages//initial_landscape.png" id="0" name="Picture"/>
+                    <pic:cNvPr descr="../../03_Analyses/10_landmarket_wages_v6/figures//initial_landscape.png" id="0" name="Picture"/>
                     <pic:cNvPicPr>
                       <a:picLocks noChangeArrowheads="1" noChangeAspect="1"/>
                     </pic:cNvPicPr>
@@ -688,7 +688,7 @@
               <a:graphicData uri="http://schemas.openxmlformats.org/drawingml/2006/picture">
                 <pic:pic>
                   <pic:nvPicPr>
-                    <pic:cNvPr descr="../../03_Analyses/09_landmarket_v5_wages//lines_panel.png" id="0" name="Picture"/>
+                    <pic:cNvPr descr="../../03_Analyses/10_landmarket_wages_v6/figures//lines_panel.png" id="0" name="Picture"/>
                     <pic:cNvPicPr>
                       <a:picLocks noChangeArrowheads="1" noChangeAspect="1"/>
                     </pic:cNvPicPr>
@@ -996,7 +996,7 @@
               <a:graphicData uri="http://schemas.openxmlformats.org/drawingml/2006/picture">
                 <pic:pic>
                   <pic:nvPicPr>
-                    <pic:cNvPr descr="../../03_Analyses/09_landmarket_v5_wages//bar_ef.png" id="0" name="Picture"/>
+                    <pic:cNvPr descr="../../03_Analyses/10_landmarket_wages_v6/figures//bar_ef.png" id="0" name="Picture"/>
                     <pic:cNvPicPr>
                       <a:picLocks noChangeArrowheads="1" noChangeAspect="1"/>
                     </pic:cNvPicPr>
@@ -1273,7 +1273,7 @@
               <a:graphicData uri="http://schemas.openxmlformats.org/drawingml/2006/picture">
                 <pic:pic>
                   <pic:nvPicPr>
-                    <pic:cNvPr descr="../../03_Analyses/09_landmarket_v5_wages//src_grid.png" id="0" name="Picture"/>
+                    <pic:cNvPr descr="../../03_Analyses/10_landmarket_wages_v6/figures//src_grid.png" id="0" name="Picture"/>
                     <pic:cNvPicPr>
                       <a:picLocks noChangeArrowheads="1" noChangeAspect="1"/>
                     </pic:cNvPicPr>
@@ -1388,7 +1388,7 @@
         <w:pStyle w:val="BodyText"/>
       </w:pPr>
       <w:r>
-        <w:t xml:space="preserve">From this we can conclude: Increased oil palm farming has negative effects on carbon and biodiversity but positive impact on economic welfare, leading to an ecological-economic trade-off. Yet, the negative environmental effects of increased oil palm farming can be mitigated by increasing wages. To improvie biodiversity, rubber should still be present in the system, but not combined with high wages. Thus, we suggest to give subsidies to rubber farmers in order to compensate for the higher wages that are needed for efficient oil palm farming.</w:t>
+        <w:t xml:space="preserve">From this we can conclude: Increased oil palm farming has negative effects on carbon and biodiversity but positive impact on economic welfare, leading to an ecological-economic trade-off. Yet, the negative environmental effects of increased oil palm farming can be mitigated by increasing wages. To improve biodiversity, rubber should still be present in the system, but not combined with high wages. Thus, we suggest to give subsidies to rubber farmers in order to compensate for the higher wages that are needed for efficient oil palm farming.</w:t>
       </w:r>
     </w:p>
     <w:p>
@@ -1700,7 +1700,7 @@
         <w:pStyle w:val="FirstParagraph"/>
       </w:pPr>
       <w:r>
-        <w:t xml:space="preserve">This report was generated on 2020-10-02 10:55:14 using the following computational environment and dependencies:</w:t>
+        <w:t xml:space="preserve">This report was generated on 2020-11-05 09:07:30 using the following computational environment and dependencies:</w:t>
       </w:r>
     </w:p>
     <w:p>
@@ -1801,7 +1801,7 @@
         <w:rPr>
           <w:rStyle w:val="VerbatimChar"/>
         </w:rPr>
-        <w:t xml:space="preserve">#&gt;  date     2020-10-02                  </w:t>
+        <w:t xml:space="preserve">#&gt;  date     2020-11-05                  </w:t>
       </w:r>
       <w:r>
         <w:br/>
@@ -2216,7 +2216,7 @@
         <w:rPr>
           <w:rStyle w:val="VerbatimChar"/>
         </w:rPr>
-        <w:t xml:space="preserve">#&gt; Head:     [e71cb0e] 2020-09-28: :pencil: updated landmarket manuscript draft</w:t>
+        <w:t xml:space="preserve">#&gt; Head:     [b5e5371] 2020-10-23: ðŸŽ¨ biodiversity updated</w:t>
       </w:r>
     </w:p>
     <w:sectPr>

</xml_diff>

<commit_message>
📝 updated landmarket manuscript 🗑remove old result files landmarket analysis
</commit_message>
<xml_diff>
--- a/04_Manuscripts/03_EFForTS-ABM_Landmarkets/03_EFForTS-ABM_Landmarkets_v4.docx
+++ b/04_Manuscripts/03_EFForTS-ABM_Landmarkets/03_EFForTS-ABM_Landmarkets_v4.docx
@@ -185,7 +185,7 @@
         <w:pStyle w:val="Date"/>
       </w:pPr>
       <w:r>
-        <w:t xml:space="preserve">05</w:t>
+        <w:t xml:space="preserve">11</w:t>
       </w:r>
       <w:r>
         <w:t xml:space="preserve"> </w:t>
@@ -1388,18 +1388,73 @@
         <w:pStyle w:val="BodyText"/>
       </w:pPr>
       <w:r>
-        <w:t xml:space="preserve">From this we can conclude: Increased oil palm farming has negative effects on carbon and biodiversity but positive impact on economic welfare, leading to an ecological-economic trade-off. Yet, the negative environmental effects of increased oil palm farming can be mitigated by increasing wages. To improve biodiversity, rubber should still be present in the system, but not combined with high wages. Thus, we suggest to give subsidies to rubber farmers in order to compensate for the higher wages that are needed for efficient oil palm farming.</w:t>
+        <w:t xml:space="preserve">From this we can conclude: Increased oil palm farming has negative effects on carbon and biodiversity but positive impact on economic welfare, leading to an ecological-economic trade-off. Yet, the negative environmental effects of increased oil palm farming can be mitigated by increasing wages. To improve biodiversity, rubber should still be present in the system, but not combined with high wages. Thus, we suggest to give subsidies to rubber farmers in order to compensate for the higher wages that are needed for efficient oil palm farming. In order to test this suggestion, we compared outcomes of scenarios under doubled wages for both crops to scenarios where only rubber farming wages were discounted by 50%. Indeed, it shows that under high prices or high rubber prices, carbon and consumption increase without negative effects on biodiversity. Still, under price scenarios where rubber is less profitable, we see a reversed effect with negative effects</w:t>
+      </w:r>
+    </w:p>
+    <w:p>
+      <w:pPr>
+        <w:pStyle w:val="CaptionedFigure"/>
+      </w:pPr>
+      <w:r>
+        <w:drawing>
+          <wp:inline>
+            <wp:extent cx="5055194" cy="3247802"/>
+            <wp:effectExtent b="0" l="0" r="0" t="0"/>
+            <wp:docPr descr="Figure 5: Effect of rubber farming subsidies on main output functions. Effect percentages were calculated by comparing outcomes of scenarios with doubled wages for both crops to scenarios where rubber farming wages were discounted by 50%." title="" id="1" name="Picture"/>
+            <a:graphic>
+              <a:graphicData uri="http://schemas.openxmlformats.org/drawingml/2006/picture">
+                <pic:pic>
+                  <pic:nvPicPr>
+                    <pic:cNvPr descr="../../03_Analyses/10_landmarket_wages_v6/figures//policy_subsidies.png" id="0" name="Picture"/>
+                    <pic:cNvPicPr>
+                      <a:picLocks noChangeArrowheads="1" noChangeAspect="1"/>
+                    </pic:cNvPicPr>
+                  </pic:nvPicPr>
+                  <pic:blipFill>
+                    <a:blip r:embed="rId32"/>
+                    <a:stretch>
+                      <a:fillRect/>
+                    </a:stretch>
+                  </pic:blipFill>
+                  <pic:spPr bwMode="auto">
+                    <a:xfrm>
+                      <a:off x="0" y="0"/>
+                      <a:ext cx="5055194" cy="3247802"/>
+                    </a:xfrm>
+                    <a:prstGeom prst="rect">
+                      <a:avLst/>
+                    </a:prstGeom>
+                    <a:noFill/>
+                    <a:ln w="9525">
+                      <a:noFill/>
+                      <a:headEnd/>
+                      <a:tailEnd/>
+                    </a:ln>
+                  </pic:spPr>
+                </pic:pic>
+              </a:graphicData>
+            </a:graphic>
+          </wp:inline>
+        </w:drawing>
+      </w:r>
+    </w:p>
+    <w:p>
+      <w:pPr>
+        <w:pStyle w:val="ImageCaption"/>
+      </w:pPr>
+      <w:r>
+        <w:t xml:space="preserve">Figure 5: Effect of rubber farming subsidies on main output functions. Effect percentages were calculated by comparing outcomes of scenarios with doubled wages for both crops to scenarios where rubber farming wages were discounted by 50%.</w:t>
       </w:r>
     </w:p>
     <w:p>
       <w:pPr>
         <w:pStyle w:val="Heading2"/>
       </w:pPr>
-      <w:bookmarkStart w:id="32" w:name="outlook"/>
+      <w:bookmarkStart w:id="33" w:name="outlook"/>
       <w:r>
         <w:t xml:space="preserve">Outlook</w:t>
       </w:r>
-      <w:bookmarkEnd w:id="32"/>
+      <w:bookmarkEnd w:id="33"/>
     </w:p>
     <w:p>
       <w:pPr>
@@ -1443,11 +1498,11 @@
       <w:pPr>
         <w:pStyle w:val="Heading2"/>
       </w:pPr>
-      <w:bookmarkStart w:id="33" w:name="todo"/>
+      <w:bookmarkStart w:id="34" w:name="todo"/>
       <w:r>
         <w:t xml:space="preserve">TODO:</w:t>
       </w:r>
-      <w:bookmarkEnd w:id="33"/>
+      <w:bookmarkEnd w:id="34"/>
     </w:p>
     <w:p>
       <w:pPr>
@@ -1489,14 +1544,14 @@
       <w:pPr>
         <w:pStyle w:val="Heading1"/>
       </w:pPr>
-      <w:bookmarkStart w:id="34" w:name="references"/>
+      <w:bookmarkStart w:id="35" w:name="references"/>
       <w:r>
         <w:t xml:space="preserve">References</w:t>
       </w:r>
-      <w:bookmarkEnd w:id="34"/>
-    </w:p>
-    <w:bookmarkStart w:id="51" w:name="refs"/>
-    <w:bookmarkStart w:id="36" w:name="ref-An2012"/>
+      <w:bookmarkEnd w:id="35"/>
+    </w:p>
+    <w:bookmarkStart w:id="52" w:name="refs"/>
+    <w:bookmarkStart w:id="37" w:name="ref-An2012"/>
     <w:p>
       <w:pPr>
         <w:pStyle w:val="Bibliography"/>
@@ -1507,7 +1562,7 @@
       <w:r>
         <w:t xml:space="preserve"> </w:t>
       </w:r>
-      <w:hyperlink r:id="rId35">
+      <w:hyperlink r:id="rId36">
         <w:r>
           <w:rPr>
             <w:rStyle w:val="Hyperlink"/>
@@ -1516,8 +1571,8 @@
         </w:r>
       </w:hyperlink>
     </w:p>
-    <w:bookmarkEnd w:id="36"/>
-    <w:bookmarkStart w:id="38" w:name="ref-Dislich2018"/>
+    <w:bookmarkEnd w:id="37"/>
+    <w:bookmarkStart w:id="39" w:name="ref-Dislich2018"/>
     <w:p>
       <w:pPr>
         <w:pStyle w:val="Bibliography"/>
@@ -1528,7 +1583,7 @@
       <w:r>
         <w:t xml:space="preserve"> </w:t>
       </w:r>
-      <w:hyperlink r:id="rId37">
+      <w:hyperlink r:id="rId38">
         <w:r>
           <w:rPr>
             <w:rStyle w:val="Hyperlink"/>
@@ -1537,8 +1592,8 @@
         </w:r>
       </w:hyperlink>
     </w:p>
-    <w:bookmarkEnd w:id="38"/>
-    <w:bookmarkStart w:id="40" w:name="ref-Dislich2017"/>
+    <w:bookmarkEnd w:id="39"/>
+    <w:bookmarkStart w:id="41" w:name="ref-Dislich2017"/>
     <w:p>
       <w:pPr>
         <w:pStyle w:val="Bibliography"/>
@@ -1549,7 +1604,7 @@
       <w:r>
         <w:t xml:space="preserve"> </w:t>
       </w:r>
-      <w:hyperlink r:id="rId39">
+      <w:hyperlink r:id="rId40">
         <w:r>
           <w:rPr>
             <w:rStyle w:val="Hyperlink"/>
@@ -1558,8 +1613,8 @@
         </w:r>
       </w:hyperlink>
     </w:p>
-    <w:bookmarkEnd w:id="40"/>
-    <w:bookmarkStart w:id="42" w:name="ref-Grass2020"/>
+    <w:bookmarkEnd w:id="41"/>
+    <w:bookmarkStart w:id="43" w:name="ref-Grass2020"/>
     <w:p>
       <w:pPr>
         <w:pStyle w:val="Bibliography"/>
@@ -1570,7 +1625,7 @@
       <w:r>
         <w:t xml:space="preserve"> </w:t>
       </w:r>
-      <w:hyperlink r:id="rId41">
+      <w:hyperlink r:id="rId42">
         <w:r>
           <w:rPr>
             <w:rStyle w:val="Hyperlink"/>
@@ -1579,8 +1634,8 @@
         </w:r>
       </w:hyperlink>
     </w:p>
-    <w:bookmarkEnd w:id="42"/>
-    <w:bookmarkStart w:id="44" w:name="ref-Powell2015"/>
+    <w:bookmarkEnd w:id="43"/>
+    <w:bookmarkStart w:id="45" w:name="ref-Powell2015"/>
     <w:p>
       <w:pPr>
         <w:pStyle w:val="Bibliography"/>
@@ -1591,7 +1646,7 @@
       <w:r>
         <w:t xml:space="preserve"> </w:t>
       </w:r>
-      <w:hyperlink r:id="rId43">
+      <w:hyperlink r:id="rId44">
         <w:r>
           <w:rPr>
             <w:rStyle w:val="Hyperlink"/>
@@ -1600,8 +1655,8 @@
         </w:r>
       </w:hyperlink>
     </w:p>
-    <w:bookmarkEnd w:id="44"/>
-    <w:bookmarkStart w:id="46" w:name="ref-Salecker2019"/>
+    <w:bookmarkEnd w:id="45"/>
+    <w:bookmarkStart w:id="47" w:name="ref-Salecker2019"/>
     <w:p>
       <w:pPr>
         <w:pStyle w:val="Bibliography"/>
@@ -1612,7 +1667,7 @@
       <w:r>
         <w:t xml:space="preserve"> </w:t>
       </w:r>
-      <w:hyperlink r:id="rId45">
+      <w:hyperlink r:id="rId46">
         <w:r>
           <w:rPr>
             <w:rStyle w:val="Hyperlink"/>
@@ -1621,8 +1676,8 @@
         </w:r>
       </w:hyperlink>
     </w:p>
-    <w:bookmarkEnd w:id="46"/>
-    <w:bookmarkStart w:id="48" w:name="ref-Salecker2019a"/>
+    <w:bookmarkEnd w:id="47"/>
+    <w:bookmarkStart w:id="49" w:name="ref-Salecker2019a"/>
     <w:p>
       <w:pPr>
         <w:pStyle w:val="Bibliography"/>
@@ -1633,7 +1688,7 @@
       <w:r>
         <w:t xml:space="preserve"> </w:t>
       </w:r>
-      <w:hyperlink r:id="rId47">
+      <w:hyperlink r:id="rId48">
         <w:r>
           <w:rPr>
             <w:rStyle w:val="Hyperlink"/>
@@ -1642,8 +1697,8 @@
         </w:r>
       </w:hyperlink>
     </w:p>
-    <w:bookmarkEnd w:id="48"/>
-    <w:bookmarkStart w:id="50" w:name="ref-Schulze2017"/>
+    <w:bookmarkEnd w:id="49"/>
+    <w:bookmarkStart w:id="51" w:name="ref-Schulze2017"/>
     <w:p>
       <w:pPr>
         <w:pStyle w:val="Bibliography"/>
@@ -1654,7 +1709,7 @@
       <w:r>
         <w:t xml:space="preserve"> </w:t>
       </w:r>
-      <w:hyperlink r:id="rId49">
+      <w:hyperlink r:id="rId50">
         <w:r>
           <w:rPr>
             <w:rStyle w:val="Hyperlink"/>
@@ -1663,8 +1718,8 @@
         </w:r>
       </w:hyperlink>
     </w:p>
-    <w:bookmarkEnd w:id="50"/>
     <w:bookmarkEnd w:id="51"/>
+    <w:bookmarkEnd w:id="52"/>
     <w:p>
       <w:r>
         <w:br w:type="page"/>
@@ -1674,11 +1729,11 @@
       <w:pPr>
         <w:pStyle w:val="Heading3"/>
       </w:pPr>
-      <w:bookmarkStart w:id="52" w:name="appendix"/>
+      <w:bookmarkStart w:id="53" w:name="appendix"/>
       <w:r>
         <w:t xml:space="preserve">Appendix</w:t>
       </w:r>
-      <w:bookmarkEnd w:id="52"/>
+      <w:bookmarkEnd w:id="53"/>
     </w:p>
     <w:p>
       <w:r>
@@ -1689,18 +1744,18 @@
       <w:pPr>
         <w:pStyle w:val="Heading3"/>
       </w:pPr>
-      <w:bookmarkStart w:id="53" w:name="colophon"/>
+      <w:bookmarkStart w:id="54" w:name="colophon"/>
       <w:r>
         <w:t xml:space="preserve">Colophon</w:t>
       </w:r>
-      <w:bookmarkEnd w:id="53"/>
+      <w:bookmarkEnd w:id="54"/>
     </w:p>
     <w:p>
       <w:pPr>
         <w:pStyle w:val="FirstParagraph"/>
       </w:pPr>
       <w:r>
-        <w:t xml:space="preserve">This report was generated on 2020-11-05 09:07:30 using the following computational environment and dependencies:</w:t>
+        <w:t xml:space="preserve">This report was generated on 2020-11-11 06:38:33 using the following computational environment and dependencies:</w:t>
       </w:r>
     </w:p>
     <w:p>
@@ -1801,7 +1856,7 @@
         <w:rPr>
           <w:rStyle w:val="VerbatimChar"/>
         </w:rPr>
-        <w:t xml:space="preserve">#&gt;  date     2020-11-05                  </w:t>
+        <w:t xml:space="preserve">#&gt;  date     2020-11-11                  </w:t>
       </w:r>
       <w:r>
         <w:br/>
@@ -2216,7 +2271,7 @@
         <w:rPr>
           <w:rStyle w:val="VerbatimChar"/>
         </w:rPr>
-        <w:t xml:space="preserve">#&gt; Head:     [b5e5371] 2020-10-23: ðŸŽ¨ biodiversity updated</w:t>
+        <w:t xml:space="preserve">#&gt; Head:     [54d79c6] 2020-11-11: ðŸ“ˆ landmarket analysis updates</w:t>
       </w:r>
     </w:p>
     <w:sectPr>

</xml_diff>

<commit_message>
:pencil: updated landmarket manuscript
</commit_message>
<xml_diff>
--- a/04_Manuscripts/03_EFForTS-ABM_Landmarkets/03_EFForTS-ABM_Landmarkets_v4.docx
+++ b/04_Manuscripts/03_EFForTS-ABM_Landmarkets/03_EFForTS-ABM_Landmarkets_v4.docx
@@ -185,7 +185,7 @@
         <w:pStyle w:val="Date"/>
       </w:pPr>
       <w:r>
-        <w:t xml:space="preserve">11</w:t>
+        <w:t xml:space="preserve">17</w:t>
       </w:r>
       <w:r>
         <w:t xml:space="preserve"> </w:t>
@@ -487,13 +487,178 @@
     </w:p>
     <w:p>
       <w:pPr>
+        <w:pStyle w:val="CaptionedFigure"/>
+      </w:pPr>
+      <w:r>
+        <w:drawing>
+          <wp:inline>
+            <wp:extent cx="5943600" cy="3155144"/>
+            <wp:effectExtent b="0" l="0" r="0" t="0"/>
+            <wp:docPr descr="Figure 1: Technical implementation of the landmarket submodel. Creation and initialization of landmarket turtles (offerings) can be triggered by household age and bankruptcy." title="" id="1" name="Picture"/>
+            <a:graphic>
+              <a:graphicData uri="http://schemas.openxmlformats.org/drawingml/2006/picture">
+                <pic:pic>
+                  <pic:nvPicPr>
+                    <pic:cNvPr descr="figures/landmarkets_flowchart_1.png" id="0" name="Picture"/>
+                    <pic:cNvPicPr>
+                      <a:picLocks noChangeArrowheads="1" noChangeAspect="1"/>
+                    </pic:cNvPicPr>
+                  </pic:nvPicPr>
+                  <pic:blipFill>
+                    <a:blip r:embed="rId25"/>
+                    <a:stretch>
+                      <a:fillRect/>
+                    </a:stretch>
+                  </pic:blipFill>
+                  <pic:spPr bwMode="auto">
+                    <a:xfrm>
+                      <a:off x="0" y="0"/>
+                      <a:ext cx="5943600" cy="3155144"/>
+                    </a:xfrm>
+                    <a:prstGeom prst="rect">
+                      <a:avLst/>
+                    </a:prstGeom>
+                    <a:noFill/>
+                    <a:ln w="9525">
+                      <a:noFill/>
+                      <a:headEnd/>
+                      <a:tailEnd/>
+                    </a:ln>
+                  </pic:spPr>
+                </pic:pic>
+              </a:graphicData>
+            </a:graphic>
+          </wp:inline>
+        </w:drawing>
+      </w:r>
+    </w:p>
+    <w:p>
+      <w:pPr>
+        <w:pStyle w:val="ImageCaption"/>
+      </w:pPr>
+      <w:r>
+        <w:t xml:space="preserve">Figure 1: Technical implementation of the landmarket submodel. Creation and initialization of landmarket turtles (offerings) can be triggered by household age and bankruptcy.</w:t>
+      </w:r>
+    </w:p>
+    <w:p>
+      <w:pPr>
+        <w:pStyle w:val="CaptionedFigure"/>
+      </w:pPr>
+      <w:r>
+        <w:drawing>
+          <wp:inline>
+            <wp:extent cx="5943600" cy="3885872"/>
+            <wp:effectExtent b="0" l="0" r="0" t="0"/>
+            <wp:docPr descr="Figure 2: Technical implementation of the landmarket submodel. Landmarket offerings stay active and are resolved once each simulation year. If no potential buyer enters the final buyers pool, the landmarket offering is checked in the next year again." title="" id="1" name="Picture"/>
+            <a:graphic>
+              <a:graphicData uri="http://schemas.openxmlformats.org/drawingml/2006/picture">
+                <pic:pic>
+                  <pic:nvPicPr>
+                    <pic:cNvPr descr="figures/landmarkets_flowchart_2.png" id="0" name="Picture"/>
+                    <pic:cNvPicPr>
+                      <a:picLocks noChangeArrowheads="1" noChangeAspect="1"/>
+                    </pic:cNvPicPr>
+                  </pic:nvPicPr>
+                  <pic:blipFill>
+                    <a:blip r:embed="rId26"/>
+                    <a:stretch>
+                      <a:fillRect/>
+                    </a:stretch>
+                  </pic:blipFill>
+                  <pic:spPr bwMode="auto">
+                    <a:xfrm>
+                      <a:off x="0" y="0"/>
+                      <a:ext cx="5943600" cy="3885872"/>
+                    </a:xfrm>
+                    <a:prstGeom prst="rect">
+                      <a:avLst/>
+                    </a:prstGeom>
+                    <a:noFill/>
+                    <a:ln w="9525">
+                      <a:noFill/>
+                      <a:headEnd/>
+                      <a:tailEnd/>
+                    </a:ln>
+                  </pic:spPr>
+                </pic:pic>
+              </a:graphicData>
+            </a:graphic>
+          </wp:inline>
+        </w:drawing>
+      </w:r>
+    </w:p>
+    <w:p>
+      <w:pPr>
+        <w:pStyle w:val="ImageCaption"/>
+      </w:pPr>
+      <w:r>
+        <w:t xml:space="preserve">Figure 2: Technical implementation of the landmarket submodel. Landmarket offerings stay active and are resolved once each simulation year. If no potential buyer enters the final buyers pool, the landmarket offering is checked in the next year again.</w:t>
+      </w:r>
+    </w:p>
+    <w:p>
+      <w:pPr>
+        <w:pStyle w:val="CaptionedFigure"/>
+      </w:pPr>
+      <w:r>
+        <w:drawing>
+          <wp:inline>
+            <wp:extent cx="5943600" cy="3758925"/>
+            <wp:effectExtent b="0" l="0" r="0" t="0"/>
+            <wp:docPr descr="Figure 3: Financial yield calculation within the landmarket procedure. Households calculate financial yield from buying fields, by approximating the cashflow and costs of land purchases. The financial yield from land is compared to an alternative investment, here described as financial yield from savings. Only if financial yield from land is higher, the buyer stays in the buyers pool." title="" id="1" name="Picture"/>
+            <a:graphic>
+              <a:graphicData uri="http://schemas.openxmlformats.org/drawingml/2006/picture">
+                <pic:pic>
+                  <pic:nvPicPr>
+                    <pic:cNvPr descr="figures/landmarkets_flowchart_3.png" id="0" name="Picture"/>
+                    <pic:cNvPicPr>
+                      <a:picLocks noChangeArrowheads="1" noChangeAspect="1"/>
+                    </pic:cNvPicPr>
+                  </pic:nvPicPr>
+                  <pic:blipFill>
+                    <a:blip r:embed="rId27"/>
+                    <a:stretch>
+                      <a:fillRect/>
+                    </a:stretch>
+                  </pic:blipFill>
+                  <pic:spPr bwMode="auto">
+                    <a:xfrm>
+                      <a:off x="0" y="0"/>
+                      <a:ext cx="5943600" cy="3758925"/>
+                    </a:xfrm>
+                    <a:prstGeom prst="rect">
+                      <a:avLst/>
+                    </a:prstGeom>
+                    <a:noFill/>
+                    <a:ln w="9525">
+                      <a:noFill/>
+                      <a:headEnd/>
+                      <a:tailEnd/>
+                    </a:ln>
+                  </pic:spPr>
+                </pic:pic>
+              </a:graphicData>
+            </a:graphic>
+          </wp:inline>
+        </w:drawing>
+      </w:r>
+    </w:p>
+    <w:p>
+      <w:pPr>
+        <w:pStyle w:val="ImageCaption"/>
+      </w:pPr>
+      <w:r>
+        <w:t xml:space="preserve">Figure 3: Financial yield calculation within the landmarket procedure. Households calculate financial yield from buying fields, by approximating the cashflow and costs of land purchases. The financial yield from land is compared to an alternative investment, here described as financial yield from savings. Only if financial yield from land is higher, the buyer stays in the buyers pool.</w:t>
+      </w:r>
+    </w:p>
+    <w:p>
+      <w:pPr>
         <w:pStyle w:val="Heading4"/>
       </w:pPr>
-      <w:bookmarkStart w:id="25" w:name="description-of-the-biodiversity-module"/>
+      <w:bookmarkStart w:id="28" w:name="description-of-the-biodiversity-module"/>
       <w:r>
         <w:t xml:space="preserve">Description of the biodiversity module</w:t>
       </w:r>
-      <w:bookmarkEnd w:id="25"/>
+      <w:bookmarkEnd w:id="28"/>
     </w:p>
     <w:p>
       <w:pPr>
@@ -511,11 +676,11 @@
       <w:pPr>
         <w:pStyle w:val="Heading4"/>
       </w:pPr>
-      <w:bookmarkStart w:id="26" w:name="scenarios"/>
+      <w:bookmarkStart w:id="29" w:name="scenarios"/>
       <w:r>
         <w:t xml:space="preserve">Scenarios</w:t>
       </w:r>
-      <w:bookmarkEnd w:id="26"/>
+      <w:bookmarkEnd w:id="29"/>
     </w:p>
     <w:p>
       <w:pPr>
@@ -528,7 +693,7 @@
         <w:t xml:space="preserve"> </w:t>
       </w:r>
       <w:r>
-        <w:t xml:space="preserve">1</w:t>
+        <w:t xml:space="preserve">4</w:t>
       </w:r>
       <w:r>
         <w:t xml:space="preserve">). The landscape is dominated by rubber farming (~80% of agricultural area), smallholder households are rather small (log-normal distribution with a mean of 1 ha and a standard-deviation of 0.9) and are distributed within several small village clusters. The smallholders in our model landscapes choose between two different crop types (oil palm and rubber monoculture) through an economically-based rationale decision-making approach. Simulations are performed over 50 simulation years.</w:t>
@@ -595,7 +760,7 @@
         <w:pStyle w:val="BodyText"/>
       </w:pPr>
       <w:r>
-        <w:t xml:space="preserve">In addition, we were interested in how these different price levels interact with wages for labor. Thus, each of these four price scenarios was repeated with five different levels of wages from the observed field data wage level to doubled wages. Simulations were repeated XXX times to control for randomness, resulting in XXX simulations (4 price scenarios * 5 wage levels * XXX replicates). For our analysis, we only considered model outputs from the last 20 years. Several spatial and non-spatial outputs were collected during and after simulations (see Table xy).</w:t>
+        <w:t xml:space="preserve">In addition, we were interested in how these different price levels interact with labor costs. Thus, each of these four price scenarios was repeated with six different levels of wages from the observed field data wage level to doubled wages. Simulations were repeated five times to control for randomness, resulting in 120 simulations (4 price scenarios * 6 wage levels * 5 replicates). For our analysis, we only considered model outputs from the last 20 years. Several spatial and non-spatial outputs were collected during and after simulations (see Table xy).</w:t>
       </w:r>
     </w:p>
     <w:p>
@@ -618,7 +783,7 @@
           <wp:inline>
             <wp:extent cx="3611727" cy="3611727"/>
             <wp:effectExtent b="0" l="0" r="0" t="0"/>
-            <wp:docPr descr="Figure 1: Initial landscape for model simulations, generated with EFForTS-LGraf. Orange patches indicate rubber plantations, whereas red patches indicate oil palm plantations. The green area is non-agricultural land. White lines indicate roads and black triangles indicate positions of smallholder home bases." title="" id="1" name="Picture"/>
+            <wp:docPr descr="Figure 4: Initial landscape for model simulations, generated with EFForTS-LGraf. Orange patches indicate rubber plantations, whereas red patches indicate oil palm plantations. The green area is non-agricultural land. White lines indicate roads and black triangles indicate positions of smallholder home bases." title="" id="1" name="Picture"/>
             <a:graphic>
               <a:graphicData uri="http://schemas.openxmlformats.org/drawingml/2006/picture">
                 <pic:pic>
@@ -629,7 +794,7 @@
                     </pic:cNvPicPr>
                   </pic:nvPicPr>
                   <pic:blipFill>
-                    <a:blip r:embed="rId27"/>
+                    <a:blip r:embed="rId30"/>
                     <a:stretch>
                       <a:fillRect/>
                     </a:stretch>
@@ -661,18 +826,18 @@
         <w:pStyle w:val="ImageCaption"/>
       </w:pPr>
       <w:r>
-        <w:t xml:space="preserve">Figure 1: Initial landscape for model simulations, generated with EFForTS-LGraf. Orange patches indicate rubber plantations, whereas red patches indicate oil palm plantations. The green area is non-agricultural land. White lines indicate roads and black triangles indicate positions of smallholder home bases.</w:t>
+        <w:t xml:space="preserve">Figure 4: Initial landscape for model simulations, generated with EFForTS-LGraf. Orange patches indicate rubber plantations, whereas red patches indicate oil palm plantations. The green area is non-agricultural land. White lines indicate roads and black triangles indicate positions of smallholder home bases.</w:t>
       </w:r>
     </w:p>
     <w:p>
       <w:pPr>
         <w:pStyle w:val="Heading2"/>
       </w:pPr>
-      <w:bookmarkStart w:id="28" w:name="results-and-discussion"/>
+      <w:bookmarkStart w:id="31" w:name="results-and-discussion"/>
       <w:r>
         <w:t xml:space="preserve">Results and discussion</w:t>
       </w:r>
-      <w:bookmarkEnd w:id="28"/>
+      <w:bookmarkEnd w:id="31"/>
     </w:p>
     <w:p>
       <w:pPr>
@@ -681,9 +846,9 @@
       <w:r>
         <w:drawing>
           <wp:inline>
-            <wp:extent cx="5943600" cy="7428241"/>
+            <wp:extent cx="5943600" cy="5943600"/>
             <wp:effectExtent b="0" l="0" r="0" t="0"/>
-            <wp:docPr descr="Figure 2: Effect of price scenarios and wages on several landscape and household characteristics during the last 20 simulation years out of 50 simulated years." title="" id="1" name="Picture"/>
+            <wp:docPr descr="Figure 5: Effect of price scenarios and wages on several landscape and household characteristics during the last 20 simulation years out of 50 simulated years." title="" id="1" name="Picture"/>
             <a:graphic>
               <a:graphicData uri="http://schemas.openxmlformats.org/drawingml/2006/picture">
                 <pic:pic>
@@ -694,7 +859,7 @@
                     </pic:cNvPicPr>
                   </pic:nvPicPr>
                   <pic:blipFill>
-                    <a:blip r:embed="rId29"/>
+                    <a:blip r:embed="rId32"/>
                     <a:stretch>
                       <a:fillRect/>
                     </a:stretch>
@@ -702,7 +867,7 @@
                   <pic:spPr bwMode="auto">
                     <a:xfrm>
                       <a:off x="0" y="0"/>
-                      <a:ext cx="5943600" cy="7428241"/>
+                      <a:ext cx="5943600" cy="5943600"/>
                     </a:xfrm>
                     <a:prstGeom prst="rect">
                       <a:avLst/>
@@ -726,7 +891,7 @@
         <w:pStyle w:val="ImageCaption"/>
       </w:pPr>
       <w:r>
-        <w:t xml:space="preserve">Figure 2: Effect of price scenarios and wages on several landscape and household characteristics during the last 20 simulation years out of 50 simulated years.</w:t>
+        <w:t xml:space="preserve">Figure 5: Effect of price scenarios and wages on several landscape and household characteristics during the last 20 simulation years out of 50 simulated years.</w:t>
       </w:r>
     </w:p>
     <w:p>
@@ -740,7 +905,7 @@
         <w:t xml:space="preserve"> </w:t>
       </w:r>
       <w:r>
-        <w:t xml:space="preserve">2</w:t>
+        <w:t xml:space="preserve">5</w:t>
       </w:r>
       <w:r>
         <w:t xml:space="preserve"> </w:t>
@@ -799,7 +964,7 @@
         <w:t xml:space="preserve"> </w:t>
       </w:r>
       <w:r>
-        <w:t xml:space="preserve">2</w:t>
+        <w:t xml:space="preserve">5</w:t>
       </w:r>
       <w:r>
         <w:t xml:space="preserve"> </w:t>
@@ -811,7 +976,7 @@
         <w:t xml:space="preserve"> </w:t>
       </w:r>
       <w:r>
-        <w:t xml:space="preserve">2</w:t>
+        <w:t xml:space="preserve">5</w:t>
       </w:r>
       <w:r>
         <w:t xml:space="preserve"> </w:t>
@@ -831,7 +996,7 @@
         <w:t xml:space="preserve"> </w:t>
       </w:r>
       <w:r>
-        <w:t xml:space="preserve">2</w:t>
+        <w:t xml:space="preserve">5</w:t>
       </w:r>
       <w:r>
         <w:t xml:space="preserve"> </w:t>
@@ -858,7 +1023,7 @@
         <w:t xml:space="preserve">oilpalm-boom</w:t>
       </w:r>
       <w:r>
-        <w:t xml:space="preserve">). In both of these scenarios, rubber cultivation is not competitive enough in comparison to oilpalm cultivation, thus households need to switch to the more profitable oil palm. While offering higher economic benefit, this comes at the price of high investment costs for changing land-use of plantations which can not be covered by all smallholders in our model. The complete economic system becomes more competitive and only the most efficient and wealthy households survive in business.</w:t>
+        <w:t xml:space="preserve">). In both of these scenarios, rubber cultivation is not competitive enough in comparison to oilpalm cultivation, thus households need to switch to the more profitable oil palm. While offering higher economic benefit, this comes at the price of high investment costs for switching land uses of fields which can not be covered by all smallholders in our model. The complete economic system becomes more competitive and only the most efficient and wealthy households survive in business.</w:t>
       </w:r>
     </w:p>
     <w:p>
@@ -872,7 +1037,7 @@
         <w:t xml:space="preserve"> </w:t>
       </w:r>
       <w:r>
-        <w:t xml:space="preserve">2</w:t>
+        <w:t xml:space="preserve">5</w:t>
       </w:r>
       <w:r>
         <w:t xml:space="preserve"> </w:t>
@@ -890,22 +1055,19 @@
         <w:t xml:space="preserve">oilpalm-boom</w:t>
       </w:r>
       <w:r>
-        <w:t xml:space="preserve"> </w:t>
-      </w:r>
-      <w:r>
-        <w:t xml:space="preserve">at intermediate wage levels, where we observe a strong increase in immigrant household number (Fig.</w:t>
-      </w:r>
-      <w:r>
-        <w:t xml:space="preserve"> </w:t>
-      </w:r>
-      <w:r>
-        <w:t xml:space="preserve">2</w:t>
-      </w:r>
-      <w:r>
-        <w:t xml:space="preserve"> </w:t>
-      </w:r>
-      <w:r>
-        <w:t xml:space="preserve">E). Finally, if the system becomes too competetive, even the most efficient households might not be able to buy land on the landmarket. In these cases, land might become abandoned. In our scenarios we only observe very little amount of abondend land, even in the most extreme scenario of</w:t>
+        <w:t xml:space="preserve">, where we observe higher numbers of immigrant households (Fig.</w:t>
+      </w:r>
+      <w:r>
+        <w:t xml:space="preserve"> </w:t>
+      </w:r>
+      <w:r>
+        <w:t xml:space="preserve">5</w:t>
+      </w:r>
+      <w:r>
+        <w:t xml:space="preserve"> </w:t>
+      </w:r>
+      <w:r>
+        <w:t xml:space="preserve">E). Finally, if the system becomes too competetive, even the most efficient households might not be able to buy land on the landmarket. In these cases, land might become abandoned. In our scenarios we only observe very little amount of abondend land, except in the most extreme scenario of</w:t>
       </w:r>
       <w:r>
         <w:t xml:space="preserve"> </w:t>
@@ -920,13 +1082,13 @@
         <w:t xml:space="preserve"> </w:t>
       </w:r>
       <w:r>
-        <w:t xml:space="preserve">prices under doubled wages (Fig.</w:t>
-      </w:r>
-      <w:r>
-        <w:t xml:space="preserve"> </w:t>
-      </w:r>
-      <w:r>
-        <w:t xml:space="preserve">2</w:t>
+        <w:t xml:space="preserve">prices under doubled wages, where around one quarter of the agricultural landscape is abandoned (Fig.</w:t>
+      </w:r>
+      <w:r>
+        <w:t xml:space="preserve"> </w:t>
+      </w:r>
+      <w:r>
+        <w:t xml:space="preserve">5</w:t>
       </w:r>
       <w:r>
         <w:t xml:space="preserve"> </w:t>
@@ -946,7 +1108,7 @@
         <w:t xml:space="preserve"> </w:t>
       </w:r>
       <w:r>
-        <w:t xml:space="preserve">2</w:t>
+        <w:t xml:space="preserve">5</w:t>
       </w:r>
       <w:r>
         <w:t xml:space="preserve"> </w:t>
@@ -973,13 +1135,33 @@
         <w:t xml:space="preserve"> </w:t>
       </w:r>
       <w:r>
-        <w:t xml:space="preserve">2</w:t>
+        <w:t xml:space="preserve">5</w:t>
       </w:r>
       <w:r>
         <w:t xml:space="preserve"> </w:t>
       </w:r>
       <w:r>
         <w:t xml:space="preserve">H).</w:t>
+      </w:r>
+    </w:p>
+    <w:p>
+      <w:pPr>
+        <w:pStyle w:val="BodyText"/>
+      </w:pPr>
+      <w:r>
+        <w:t xml:space="preserve">While we do not explicitly consider deforestation and expansion of agricultural land in EFForTS-ABM, we can assume a correlation between economic welfare of smallholders in the landscape and potential deforestation pressure [cite]. Based on a fixed land price for one cell, we calculated the amount of cells, each household could potentially buy from its wealth. The averaged deforestation pressure shows that at low wages, rubber farming is more profitable, leading to higher economic welfare and thus higher pressure on the surrounding forest (Fig.</w:t>
+      </w:r>
+      <w:r>
+        <w:t xml:space="preserve"> </w:t>
+      </w:r>
+      <w:r>
+        <w:t xml:space="preserve">5</w:t>
+      </w:r>
+      <w:r>
+        <w:t xml:space="preserve"> </w:t>
+      </w:r>
+      <w:r>
+        <w:t xml:space="preserve">I). With increasing wages, the pressure is slightly reduced. Under oilpalm boom prices we observe an exponential increase in deforestation pressure with rising wages. Due to the high yields and high system efficiency, only few households survive and gain a lot of wealth, which in turn leads to high deforestation pressure.</w:t>
       </w:r>
     </w:p>
     <w:p>
@@ -991,7 +1173,7 @@
           <wp:inline>
             <wp:extent cx="4333460" cy="3611727"/>
             <wp:effectExtent b="0" l="0" r="0" t="0"/>
-            <wp:docPr descr="Figure 3: Comparison of provided biodiversity, carbon storage and consumption under different price (panels) and wage (x-axes) scenarios. The three output variables biodiversity, carbon storage and consumüption are given in relative terms across all scenario settings. This is, we ranked each of these three variables across all scenario settings as a percentage value ranging from 0 (indicating the lowest outcome of any scenario) to 1 (indicating the highest outcome of any scenario). That means, a bar of value 3 is the theoretical maximum and comprises the highest outcome for all three variables." title="" id="1" name="Picture"/>
+            <wp:docPr descr="Figure 6: Comparison of provided biodiversity, carbon storage and consumption under different price (panels) and wage (x-axes) scenarios. The three output variables biodiversity, carbon storage and consumüption are given in relative terms across all scenario settings. This is, we ranked each of these three variables across all scenario settings as a percentage value ranging from 0 (indicating the lowest outcome of any scenario) to 1 (indicating the highest outcome of any scenario). That means, a bar of value 3 is the theoretical maximum and comprises the highest outcome for all three variables." title="" id="1" name="Picture"/>
             <a:graphic>
               <a:graphicData uri="http://schemas.openxmlformats.org/drawingml/2006/picture">
                 <pic:pic>
@@ -1002,7 +1184,7 @@
                     </pic:cNvPicPr>
                   </pic:nvPicPr>
                   <pic:blipFill>
-                    <a:blip r:embed="rId30"/>
+                    <a:blip r:embed="rId33"/>
                     <a:stretch>
                       <a:fillRect/>
                     </a:stretch>
@@ -1034,7 +1216,7 @@
         <w:pStyle w:val="ImageCaption"/>
       </w:pPr>
       <w:r>
-        <w:t xml:space="preserve">Figure 3: Comparison of provided biodiversity, carbon storage and consumption under different price (panels) and wage (x-axes) scenarios. The three output variables biodiversity, carbon storage and consumüption are given in relative terms across all scenario settings. This is, we ranked each of these three variables across all scenario settings as a percentage value ranging from 0 (indicating the lowest outcome of any scenario) to 1 (indicating the highest outcome of any scenario). That means, a bar of value 3 is the theoretical maximum and comprises the highest outcome for all three variables.</w:t>
+        <w:t xml:space="preserve">Figure 6: Comparison of provided biodiversity, carbon storage and consumption under different price (panels) and wage (x-axes) scenarios. The three output variables biodiversity, carbon storage and consumüption are given in relative terms across all scenario settings. This is, we ranked each of these three variables across all scenario settings as a percentage value ranging from 0 (indicating the lowest outcome of any scenario) to 1 (indicating the highest outcome of any scenario). That means, a bar of value 3 is the theoretical maximum and comprises the highest outcome for all three variables.</w:t>
       </w:r>
     </w:p>
     <w:p>
@@ -1048,7 +1230,7 @@
         <w:t xml:space="preserve"> </w:t>
       </w:r>
       <w:r>
-        <w:t xml:space="preserve">3</w:t>
+        <w:t xml:space="preserve">6</w:t>
       </w:r>
       <w:r>
         <w:t xml:space="preserve">). In the two scenarios with high rubber prices (</w:t>
@@ -1099,7 +1281,7 @@
         <w:t xml:space="preserve"> </w:t>
       </w:r>
       <w:r>
-        <w:t xml:space="preserve">2</w:t>
+        <w:t xml:space="preserve">5</w:t>
       </w:r>
       <w:r>
         <w:t xml:space="preserve">, these scenarios led to oilpalm-dominated agriculture which experiences consolidation. In conclusion, higher prices do not necessarily lead to higher consumption and rubber-dominated agriculture behaves fundamentally different from oilpalm-dominated agriculture, with consumption increasing with wages in the former but not in the latter type of agriculture.</w:t>
@@ -1164,7 +1346,7 @@
         <w:t xml:space="preserve"> </w:t>
       </w:r>
       <w:r>
-        <w:t xml:space="preserve">3</w:t>
+        <w:t xml:space="preserve">6</w:t>
       </w:r>
       <w:r>
         <w:t xml:space="preserve">). However, the biodiversity is calculated with preliminary parameter values, so we need to take caution interpreting these values. But it shows that in comparison to oil palm dominated farming, rubber-dominated farming is better for landscape biodiversity.</w:t>
@@ -1224,18 +1406,6 @@
       </w:r>
       <w:r>
         <w:t xml:space="preserve">but also negative trade-offs in carbon and especially biodiversity. With medium wages and price levels that allow profitable rubber farming (</w:t>
-      </w:r>
-      <w:r>
-        <w:rPr>
-          <w:i/>
-        </w:rPr>
-        <w:t xml:space="preserve">low</w:t>
-      </w:r>
-      <w:r>
-        <w:t xml:space="preserve">,</w:t>
-      </w:r>
-      <w:r>
-        <w:t xml:space="preserve"> </w:t>
       </w:r>
       <w:r>
         <w:rPr>
@@ -1268,7 +1438,7 @@
           <wp:inline>
             <wp:extent cx="5416061" cy="5416061"/>
             <wp:effectExtent b="0" l="0" r="0" t="0"/>
-            <wp:docPr descr="Figure 4: Standardized regression coefficients (SRCs) of various model outputs. SRCs were calculated through linear regression of outputs against scenario parameters price and wage. Panels show either direct parameter effects (row parameter [see labels on the right] = column parameter) or interaction effects (row parameter != column parameter). Output variables are given on the left y-axis for enhanced readability. Colors indicate groups of output variables with red = functions, grey = yield, yellow = households and blue = landscape variables." title="" id="1" name="Picture"/>
+            <wp:docPr descr="Figure 7: Standardized regression coefficients (SRCs) of various model outputs. SRCs were calculated through linear regression of outputs against scenario parameters price and wage. Panels show either direct parameter effects (row parameter [see labels on the right] = column parameter) or interaction effects (row parameter != column parameter). Output variables are given on the left y-axis for enhanced readability. Colors indicate groups of output variables with red = functions, grey = yield, yellow = households and blue = landscape variables." title="" id="1" name="Picture"/>
             <a:graphic>
               <a:graphicData uri="http://schemas.openxmlformats.org/drawingml/2006/picture">
                 <pic:pic>
@@ -1279,7 +1449,7 @@
                     </pic:cNvPicPr>
                   </pic:nvPicPr>
                   <pic:blipFill>
-                    <a:blip r:embed="rId31"/>
+                    <a:blip r:embed="rId34"/>
                     <a:stretch>
                       <a:fillRect/>
                     </a:stretch>
@@ -1311,7 +1481,7 @@
         <w:pStyle w:val="ImageCaption"/>
       </w:pPr>
       <w:r>
-        <w:t xml:space="preserve">Figure 4: Standardized regression coefficients (SRCs) of various model outputs. SRCs were calculated through linear regression of outputs against scenario parameters price and wage. Panels show either direct parameter effects (row parameter [see labels on the right] = column parameter) or interaction effects (row parameter != column parameter). Output variables are given on the left y-axis for enhanced readability. Colors indicate groups of output variables with red = functions, grey = yield, yellow = households and blue = landscape variables.</w:t>
+        <w:t xml:space="preserve">Figure 7: Standardized regression coefficients (SRCs) of various model outputs. SRCs were calculated through linear regression of outputs against scenario parameters price and wage. Panels show either direct parameter effects (row parameter [see labels on the right] = column parameter) or interaction effects (row parameter != column parameter). Output variables are given on the left y-axis for enhanced readability. Colors indicate groups of output variables with red = functions, grey = yield, yellow = households and blue = landscape variables.</w:t>
       </w:r>
     </w:p>
     <w:p>
@@ -1327,22 +1497,22 @@
         <w:pStyle w:val="BodyText"/>
       </w:pPr>
       <w:r>
-        <w:t xml:space="preserve">Increasing rubber price has a positive effect on all three main output functions (consumption, biodiversity and carbon; Fig.</w:t>
-      </w:r>
-      <w:r>
-        <w:t xml:space="preserve"> </w:t>
-      </w:r>
-      <w:r>
-        <w:t xml:space="preserve">4</w:t>
-      </w:r>
-      <w:r>
-        <w:t xml:space="preserve">A.a) but prevents consolidation (indicated by the negative correlation with household size and positive correlation with household number, i.e. resulting in many small households) and increases in efficiency (indicated by positive correlation with edge density and negative correlation with oil palm area, i.e. leading to fragmented landscapes). Increasing oil palm prices have a positive effect on consumption but show trade-offs in carbon and biodiversity (Fig.</w:t>
-      </w:r>
-      <w:r>
-        <w:t xml:space="preserve"> </w:t>
-      </w:r>
-      <w:r>
-        <w:t xml:space="preserve">4</w:t>
+        <w:t xml:space="preserve">Increasing rubber price has a positive effect on consumption and biodiversity and a negative effect on carbon (Fig.</w:t>
+      </w:r>
+      <w:r>
+        <w:t xml:space="preserve"> </w:t>
+      </w:r>
+      <w:r>
+        <w:t xml:space="preserve">7</w:t>
+      </w:r>
+      <w:r>
+        <w:t xml:space="preserve">A.a). Increasing rubber prices prevent consolidation (indicated by the negative correlation with household size and positive correlation with household number, i.e. resulting in many small households) and increases in efficiency (indicated by positive correlation with edge density and negative correlation with oil palm area, i.e. leading to fragmented landscapes). Increasing oil palm prices have a positive effect on consumption but show trade-offs in carbon and biodiversity (Fig.</w:t>
+      </w:r>
+      <w:r>
+        <w:t xml:space="preserve"> </w:t>
+      </w:r>
+      <w:r>
+        <w:t xml:space="preserve">7</w:t>
       </w:r>
       <w:r>
         <w:t xml:space="preserve">B.b). High wages facilitate increased oil palm farming. High wages also are the main driver of household consolidation and increasing efficiency of the economic system (Fig.</w:t>
@@ -1351,7 +1521,7 @@
         <w:t xml:space="preserve"> </w:t>
       </w:r>
       <w:r>
-        <w:t xml:space="preserve">4</w:t>
+        <w:t xml:space="preserve">7</w:t>
       </w:r>
       <w:r>
         <w:t xml:space="preserve">C.c).</w:t>
@@ -1362,22 +1532,22 @@
         <w:pStyle w:val="BodyText"/>
       </w:pPr>
       <w:r>
-        <w:t xml:space="preserve">However, our analysis also revealed some important interactions between prices and wages. For rubber prices, high wages reverse the positive trend on our three main functions (consumption, biodiversity and carbon, Fig.</w:t>
-      </w:r>
-      <w:r>
-        <w:t xml:space="preserve"> </w:t>
-      </w:r>
-      <w:r>
-        <w:t xml:space="preserve">4</w:t>
-      </w:r>
-      <w:r>
-        <w:t xml:space="preserve">C.a). For oil palm prices, the directions of effects is almost the same (except edge density) but the negative trade-off effects on biodiversity and carbon are less pronounced (Fig.</w:t>
-      </w:r>
-      <w:r>
-        <w:t xml:space="preserve"> </w:t>
-      </w:r>
-      <w:r>
-        <w:t xml:space="preserve">4</w:t>
+        <w:t xml:space="preserve">However, our analysis also revealed some important interactions between prices and wages. For rubber prices, high wages reverse the positive trend on consumption and biodiversity (Fig.</w:t>
+      </w:r>
+      <w:r>
+        <w:t xml:space="preserve"> </w:t>
+      </w:r>
+      <w:r>
+        <w:t xml:space="preserve">7</w:t>
+      </w:r>
+      <w:r>
+        <w:t xml:space="preserve">C.a). For oil palm prices, the directions of interaction effects is almost the same (except edge density) as the direct effects of oilpalm price but the negative trade-off effects on biodiversity and carbon are less pronounced (Fig.</w:t>
+      </w:r>
+      <w:r>
+        <w:t xml:space="preserve"> </w:t>
+      </w:r>
+      <w:r>
+        <w:t xml:space="preserve">7</w:t>
       </w:r>
       <w:r>
         <w:t xml:space="preserve">C.b).</w:t>
@@ -1388,7 +1558,24 @@
         <w:pStyle w:val="BodyText"/>
       </w:pPr>
       <w:r>
-        <w:t xml:space="preserve">From this we can conclude: Increased oil palm farming has negative effects on carbon and biodiversity but positive impact on economic welfare, leading to an ecological-economic trade-off. Yet, the negative environmental effects of increased oil palm farming can be mitigated by increasing wages. To improve biodiversity, rubber should still be present in the system, but not combined with high wages. Thus, we suggest to give subsidies to rubber farmers in order to compensate for the higher wages that are needed for efficient oil palm farming. In order to test this suggestion, we compared outcomes of scenarios under doubled wages for both crops to scenarios where only rubber farming wages were discounted by 50%. Indeed, it shows that under high prices or high rubber prices, carbon and consumption increase without negative effects on biodiversity. Still, under price scenarios where rubber is less profitable, we see a reversed effect with negative effects</w:t>
+        <w:t xml:space="preserve">All direct effects indicate increasing deforestation pressure, i.e. higher prices and wages generally drive the deforestation potential in the surrounding landscape. However, if rubber prices are combined with low palm oil prices and/or low wage costs, deforestation pressure might be reduced (Fig.</w:t>
+      </w:r>
+      <w:r>
+        <w:t xml:space="preserve"> </w:t>
+      </w:r>
+      <w:r>
+        <w:t xml:space="preserve">7</w:t>
+      </w:r>
+      <w:r>
+        <w:t xml:space="preserve">B.a, C.a).</w:t>
+      </w:r>
+    </w:p>
+    <w:p>
+      <w:pPr>
+        <w:pStyle w:val="BodyText"/>
+      </w:pPr>
+      <w:r>
+        <w:t xml:space="preserve">From this we can conclude: Increased oil palm farming has negative effects on carbon and biodiversity but positive impact on economic welfare, leading to an ecological-economic trade-off. Yet, the negative environmental effects of increased oil palm farming, such as reduced biodiversity, can be mitigated by increasing wages. To improve biodiversity, rubber should still be present in the system, but not combined with high wages (due to negative effects on main functions and increased deforestation pressure). Thus, we suggest to give subsidies to rubber farmers in order to compensate for the higher wages that are needed for efficient oil palm farming. We implemented this policy into EFForTS-ABM by comparison of outcomes of scenarios under doubled wages for both crops to scenarios where only rubber farming wages were discounted by 50%. Indeed, it shows that under high prices or high rubber prices, carbon and consumption increase without negative effects on biodiversity. Still, under price scenarios where rubber is less profitable, we see a reversed effect with negative effects on carbon and consumption.</w:t>
       </w:r>
     </w:p>
     <w:p>
@@ -1400,7 +1587,7 @@
           <wp:inline>
             <wp:extent cx="5055194" cy="3247802"/>
             <wp:effectExtent b="0" l="0" r="0" t="0"/>
-            <wp:docPr descr="Figure 5: Effect of rubber farming subsidies on main output functions. Effect percentages were calculated by comparing outcomes of scenarios with doubled wages for both crops to scenarios where rubber farming wages were discounted by 50%." title="" id="1" name="Picture"/>
+            <wp:docPr descr="Figure 8: Effect of rubber farming subsidies on main output functions. Effect percentages were calculated by comparing outcomes of scenarios with doubled wages for both crops to scenarios where rubber farming wages were discounted by 50%." title="" id="1" name="Picture"/>
             <a:graphic>
               <a:graphicData uri="http://schemas.openxmlformats.org/drawingml/2006/picture">
                 <pic:pic>
@@ -1411,7 +1598,7 @@
                     </pic:cNvPicPr>
                   </pic:nvPicPr>
                   <pic:blipFill>
-                    <a:blip r:embed="rId32"/>
+                    <a:blip r:embed="rId35"/>
                     <a:stretch>
                       <a:fillRect/>
                     </a:stretch>
@@ -1443,18 +1630,18 @@
         <w:pStyle w:val="ImageCaption"/>
       </w:pPr>
       <w:r>
-        <w:t xml:space="preserve">Figure 5: Effect of rubber farming subsidies on main output functions. Effect percentages were calculated by comparing outcomes of scenarios with doubled wages for both crops to scenarios where rubber farming wages were discounted by 50%.</w:t>
+        <w:t xml:space="preserve">Figure 8: Effect of rubber farming subsidies on main output functions. Effect percentages were calculated by comparing outcomes of scenarios with doubled wages for both crops to scenarios where rubber farming wages were discounted by 50%.</w:t>
       </w:r>
     </w:p>
     <w:p>
       <w:pPr>
         <w:pStyle w:val="Heading2"/>
       </w:pPr>
-      <w:bookmarkStart w:id="33" w:name="outlook"/>
+      <w:bookmarkStart w:id="36" w:name="outlook"/>
       <w:r>
         <w:t xml:space="preserve">Outlook</w:t>
       </w:r>
-      <w:bookmarkEnd w:id="33"/>
+      <w:bookmarkEnd w:id="36"/>
     </w:p>
     <w:p>
       <w:pPr>
@@ -1479,7 +1666,7 @@
         </w:numPr>
       </w:pPr>
       <w:r>
-        <w:t xml:space="preserve">What do you think of the experimental design ?</w:t>
+        <w:t xml:space="preserve">What will be the main message of the paper?</w:t>
       </w:r>
     </w:p>
     <w:p>
@@ -1491,48 +1678,125 @@
         </w:numPr>
       </w:pPr>
       <w:r>
-        <w:t xml:space="preserve">Do you have suggestions for improvements? (other/additional metrics)</w:t>
+        <w:t xml:space="preserve">The model behaves much like reality (validation)?</w:t>
+      </w:r>
+    </w:p>
+    <w:p>
+      <w:pPr>
+        <w:pStyle w:val="Compact"/>
+        <w:numPr>
+          <w:numId w:val="1005"/>
+          <w:ilvl w:val="1"/>
+        </w:numPr>
+      </w:pPr>
+      <w:r>
+        <w:t xml:space="preserve">Synergies are possible, policies could work (trade-off/synergy focused)?</w:t>
+      </w:r>
+    </w:p>
+    <w:p>
+      <w:pPr>
+        <w:pStyle w:val="Compact"/>
+        <w:numPr>
+          <w:numId w:val="1005"/>
+          <w:ilvl w:val="1"/>
+        </w:numPr>
+      </w:pPr>
+      <w:r>
+        <w:t xml:space="preserve">Land markets and heterogeneity are integral parts of explaining reality (modelling focused)?</w:t>
+      </w:r>
+    </w:p>
+    <w:p>
+      <w:pPr>
+        <w:pStyle w:val="Compact"/>
+        <w:numPr>
+          <w:numId w:val="1005"/>
+          <w:ilvl w:val="1"/>
+        </w:numPr>
+      </w:pPr>
+      <w:r>
+        <w:t xml:space="preserve">…</w:t>
+      </w:r>
+    </w:p>
+    <w:p>
+      <w:pPr>
+        <w:pStyle w:val="Compact"/>
+        <w:numPr>
+          <w:numId w:val="1004"/>
+          <w:ilvl w:val="0"/>
+        </w:numPr>
+      </w:pPr>
+      <w:r>
+        <w:t xml:space="preserve">Which journal should we target?</w:t>
+      </w:r>
+    </w:p>
+    <w:p>
+      <w:pPr>
+        <w:pStyle w:val="Compact"/>
+        <w:numPr>
+          <w:numId w:val="1004"/>
+          <w:ilvl w:val="0"/>
+        </w:numPr>
+      </w:pPr>
+      <w:r>
+        <w:t xml:space="preserve">Who will write the landmarket methods section?</w:t>
+      </w:r>
+    </w:p>
+    <w:p>
+      <w:pPr>
+        <w:pStyle w:val="Compact"/>
+        <w:numPr>
+          <w:numId w:val="1004"/>
+          <w:ilvl w:val="0"/>
+        </w:numPr>
+      </w:pPr>
+      <w:r>
+        <w:t xml:space="preserve">Who will write the biodiversity methods section?</w:t>
       </w:r>
     </w:p>
     <w:p>
       <w:pPr>
         <w:pStyle w:val="Heading2"/>
       </w:pPr>
-      <w:bookmarkStart w:id="34" w:name="todo"/>
-      <w:r>
-        <w:t xml:space="preserve">TODO:</w:t>
-      </w:r>
-      <w:bookmarkEnd w:id="34"/>
-    </w:p>
-    <w:p>
-      <w:pPr>
-        <w:pStyle w:val="FirstParagraph"/>
-      </w:pPr>
-      <w:r>
-        <w:t xml:space="preserve">** Run Simulations again and log mean inefficiency for rubber and oilpalm across all households **</w:t>
-      </w:r>
-    </w:p>
-    <w:p>
-      <w:pPr>
-        <w:pStyle w:val="BodyText"/>
-      </w:pPr>
-      <w:r>
-        <w:t xml:space="preserve">** Run a</w:t>
-      </w:r>
-      <w:r>
-        <w:t xml:space="preserve"> </w:t>
-      </w:r>
-      <w:r>
-        <w:rPr>
-          <w:i/>
-        </w:rPr>
-        <w:t xml:space="preserve">policy</w:t>
-      </w:r>
-      <w:r>
-        <w:t xml:space="preserve"> </w:t>
-      </w:r>
-      <w:r>
-        <w:t xml:space="preserve">scenario, where we give subsidies to rubber farmers. i.e. wages only increase for oil palm farming **</w:t>
+      <w:bookmarkStart w:id="37" w:name="to-do"/>
+      <w:r>
+        <w:t xml:space="preserve">To Do:</w:t>
+      </w:r>
+      <w:bookmarkEnd w:id="37"/>
+    </w:p>
+    <w:p>
+      <w:pPr>
+        <w:pStyle w:val="Compact"/>
+        <w:numPr>
+          <w:numId w:val="1006"/>
+          <w:ilvl w:val="0"/>
+        </w:numPr>
+      </w:pPr>
+      <w:r>
+        <w:t xml:space="preserve">Analyse temporal variability (currently results are aggregated for the last 20 simulation years)</w:t>
+      </w:r>
+    </w:p>
+    <w:p>
+      <w:pPr>
+        <w:pStyle w:val="Compact"/>
+        <w:numPr>
+          <w:numId w:val="1006"/>
+          <w:ilvl w:val="0"/>
+        </w:numPr>
+      </w:pPr>
+      <w:r>
+        <w:t xml:space="preserve">Analyse household variability (currently we report means)</w:t>
+      </w:r>
+    </w:p>
+    <w:p>
+      <w:pPr>
+        <w:pStyle w:val="Compact"/>
+        <w:numPr>
+          <w:numId w:val="1006"/>
+          <w:ilvl w:val="0"/>
+        </w:numPr>
+      </w:pPr>
+      <w:r>
+        <w:t xml:space="preserve">Announce manuscript preparation on EFForTS sharepoint and mailing list</w:t>
       </w:r>
     </w:p>
     <w:p>
@@ -1544,14 +1808,14 @@
       <w:pPr>
         <w:pStyle w:val="Heading1"/>
       </w:pPr>
-      <w:bookmarkStart w:id="35" w:name="references"/>
+      <w:bookmarkStart w:id="38" w:name="references"/>
       <w:r>
         <w:t xml:space="preserve">References</w:t>
       </w:r>
-      <w:bookmarkEnd w:id="35"/>
-    </w:p>
-    <w:bookmarkStart w:id="52" w:name="refs"/>
-    <w:bookmarkStart w:id="37" w:name="ref-An2012"/>
+      <w:bookmarkEnd w:id="38"/>
+    </w:p>
+    <w:bookmarkStart w:id="55" w:name="refs"/>
+    <w:bookmarkStart w:id="40" w:name="ref-An2012"/>
     <w:p>
       <w:pPr>
         <w:pStyle w:val="Bibliography"/>
@@ -1562,7 +1826,7 @@
       <w:r>
         <w:t xml:space="preserve"> </w:t>
       </w:r>
-      <w:hyperlink r:id="rId36">
+      <w:hyperlink r:id="rId39">
         <w:r>
           <w:rPr>
             <w:rStyle w:val="Hyperlink"/>
@@ -1571,8 +1835,8 @@
         </w:r>
       </w:hyperlink>
     </w:p>
-    <w:bookmarkEnd w:id="37"/>
-    <w:bookmarkStart w:id="39" w:name="ref-Dislich2018"/>
+    <w:bookmarkEnd w:id="40"/>
+    <w:bookmarkStart w:id="42" w:name="ref-Dislich2018"/>
     <w:p>
       <w:pPr>
         <w:pStyle w:val="Bibliography"/>
@@ -1583,7 +1847,7 @@
       <w:r>
         <w:t xml:space="preserve"> </w:t>
       </w:r>
-      <w:hyperlink r:id="rId38">
+      <w:hyperlink r:id="rId41">
         <w:r>
           <w:rPr>
             <w:rStyle w:val="Hyperlink"/>
@@ -1592,8 +1856,8 @@
         </w:r>
       </w:hyperlink>
     </w:p>
-    <w:bookmarkEnd w:id="39"/>
-    <w:bookmarkStart w:id="41" w:name="ref-Dislich2017"/>
+    <w:bookmarkEnd w:id="42"/>
+    <w:bookmarkStart w:id="44" w:name="ref-Dislich2017"/>
     <w:p>
       <w:pPr>
         <w:pStyle w:val="Bibliography"/>
@@ -1604,7 +1868,7 @@
       <w:r>
         <w:t xml:space="preserve"> </w:t>
       </w:r>
-      <w:hyperlink r:id="rId40">
+      <w:hyperlink r:id="rId43">
         <w:r>
           <w:rPr>
             <w:rStyle w:val="Hyperlink"/>
@@ -1613,8 +1877,8 @@
         </w:r>
       </w:hyperlink>
     </w:p>
-    <w:bookmarkEnd w:id="41"/>
-    <w:bookmarkStart w:id="43" w:name="ref-Grass2020"/>
+    <w:bookmarkEnd w:id="44"/>
+    <w:bookmarkStart w:id="46" w:name="ref-Grass2020"/>
     <w:p>
       <w:pPr>
         <w:pStyle w:val="Bibliography"/>
@@ -1625,7 +1889,7 @@
       <w:r>
         <w:t xml:space="preserve"> </w:t>
       </w:r>
-      <w:hyperlink r:id="rId42">
+      <w:hyperlink r:id="rId45">
         <w:r>
           <w:rPr>
             <w:rStyle w:val="Hyperlink"/>
@@ -1634,8 +1898,8 @@
         </w:r>
       </w:hyperlink>
     </w:p>
-    <w:bookmarkEnd w:id="43"/>
-    <w:bookmarkStart w:id="45" w:name="ref-Powell2015"/>
+    <w:bookmarkEnd w:id="46"/>
+    <w:bookmarkStart w:id="48" w:name="ref-Powell2015"/>
     <w:p>
       <w:pPr>
         <w:pStyle w:val="Bibliography"/>
@@ -1646,7 +1910,7 @@
       <w:r>
         <w:t xml:space="preserve"> </w:t>
       </w:r>
-      <w:hyperlink r:id="rId44">
+      <w:hyperlink r:id="rId47">
         <w:r>
           <w:rPr>
             <w:rStyle w:val="Hyperlink"/>
@@ -1655,8 +1919,8 @@
         </w:r>
       </w:hyperlink>
     </w:p>
-    <w:bookmarkEnd w:id="45"/>
-    <w:bookmarkStart w:id="47" w:name="ref-Salecker2019"/>
+    <w:bookmarkEnd w:id="48"/>
+    <w:bookmarkStart w:id="50" w:name="ref-Salecker2019"/>
     <w:p>
       <w:pPr>
         <w:pStyle w:val="Bibliography"/>
@@ -1667,7 +1931,7 @@
       <w:r>
         <w:t xml:space="preserve"> </w:t>
       </w:r>
-      <w:hyperlink r:id="rId46">
+      <w:hyperlink r:id="rId49">
         <w:r>
           <w:rPr>
             <w:rStyle w:val="Hyperlink"/>
@@ -1676,8 +1940,8 @@
         </w:r>
       </w:hyperlink>
     </w:p>
-    <w:bookmarkEnd w:id="47"/>
-    <w:bookmarkStart w:id="49" w:name="ref-Salecker2019a"/>
+    <w:bookmarkEnd w:id="50"/>
+    <w:bookmarkStart w:id="52" w:name="ref-Salecker2019a"/>
     <w:p>
       <w:pPr>
         <w:pStyle w:val="Bibliography"/>
@@ -1688,7 +1952,7 @@
       <w:r>
         <w:t xml:space="preserve"> </w:t>
       </w:r>
-      <w:hyperlink r:id="rId48">
+      <w:hyperlink r:id="rId51">
         <w:r>
           <w:rPr>
             <w:rStyle w:val="Hyperlink"/>
@@ -1697,8 +1961,8 @@
         </w:r>
       </w:hyperlink>
     </w:p>
-    <w:bookmarkEnd w:id="49"/>
-    <w:bookmarkStart w:id="51" w:name="ref-Schulze2017"/>
+    <w:bookmarkEnd w:id="52"/>
+    <w:bookmarkStart w:id="54" w:name="ref-Schulze2017"/>
     <w:p>
       <w:pPr>
         <w:pStyle w:val="Bibliography"/>
@@ -1709,7 +1973,7 @@
       <w:r>
         <w:t xml:space="preserve"> </w:t>
       </w:r>
-      <w:hyperlink r:id="rId50">
+      <w:hyperlink r:id="rId53">
         <w:r>
           <w:rPr>
             <w:rStyle w:val="Hyperlink"/>
@@ -1718,8 +1982,8 @@
         </w:r>
       </w:hyperlink>
     </w:p>
-    <w:bookmarkEnd w:id="51"/>
-    <w:bookmarkEnd w:id="52"/>
+    <w:bookmarkEnd w:id="54"/>
+    <w:bookmarkEnd w:id="55"/>
     <w:p>
       <w:r>
         <w:br w:type="page"/>
@@ -1729,11 +1993,11 @@
       <w:pPr>
         <w:pStyle w:val="Heading3"/>
       </w:pPr>
-      <w:bookmarkStart w:id="53" w:name="appendix"/>
+      <w:bookmarkStart w:id="56" w:name="appendix"/>
       <w:r>
         <w:t xml:space="preserve">Appendix</w:t>
       </w:r>
-      <w:bookmarkEnd w:id="53"/>
+      <w:bookmarkEnd w:id="56"/>
     </w:p>
     <w:p>
       <w:r>
@@ -1744,18 +2008,18 @@
       <w:pPr>
         <w:pStyle w:val="Heading3"/>
       </w:pPr>
-      <w:bookmarkStart w:id="54" w:name="colophon"/>
+      <w:bookmarkStart w:id="57" w:name="colophon"/>
       <w:r>
         <w:t xml:space="preserve">Colophon</w:t>
       </w:r>
-      <w:bookmarkEnd w:id="54"/>
+      <w:bookmarkEnd w:id="57"/>
     </w:p>
     <w:p>
       <w:pPr>
         <w:pStyle w:val="FirstParagraph"/>
       </w:pPr>
       <w:r>
-        <w:t xml:space="preserve">This report was generated on 2020-11-11 06:38:33 using the following computational environment and dependencies:</w:t>
+        <w:t xml:space="preserve">This report was generated on 2020-11-17 17:00:31 using the following computational environment and dependencies:</w:t>
       </w:r>
     </w:p>
     <w:p>
@@ -1856,7 +2120,7 @@
         <w:rPr>
           <w:rStyle w:val="VerbatimChar"/>
         </w:rPr>
-        <w:t xml:space="preserve">#&gt;  date     2020-11-11                  </w:t>
+        <w:t xml:space="preserve">#&gt;  date     2020-11-17                  </w:t>
       </w:r>
       <w:r>
         <w:br/>
@@ -2271,7 +2535,7 @@
         <w:rPr>
           <w:rStyle w:val="VerbatimChar"/>
         </w:rPr>
-        <w:t xml:space="preserve">#&gt; Head:     [54d79c6] 2020-11-11: ðŸ“ˆ landmarket analysis updates</w:t>
+        <w:t xml:space="preserve">#&gt; Head:     [8cb5147] 2020-11-17: âœ… simple test script added</w:t>
       </w:r>
     </w:p>
     <w:sectPr>
@@ -2817,6 +3081,9 @@
     <w:abstractNumId w:val="991"/>
   </w:num>
   <w:num w:numId="1005">
+    <w:abstractNumId w:val="991"/>
+  </w:num>
+  <w:num w:numId="1006">
     <w:abstractNumId w:val="991"/>
   </w:num>
 </w:numbering>

</xml_diff>